<commit_message>
final version of plan updated
</commit_message>
<xml_diff>
--- a/Project plan/Project-Plan-0.2.docx
+++ b/Project plan/Project-Plan-0.2.docx
@@ -1,6 +1,6 @@
 
 <file path=word/document.xml><?xml version="1.0" encoding="utf-8"?>
-<w:document xmlns:wpc="http://schemas.microsoft.com/office/word/2010/wordprocessingCanvas" xmlns:cx="http://schemas.microsoft.com/office/drawing/2014/chartex" xmlns:cx1="http://schemas.microsoft.com/office/drawing/2015/9/8/chartex" xmlns:mc="http://schemas.openxmlformats.org/markup-compatibility/2006" xmlns:o="urn:schemas-microsoft-com:office:office" xmlns:r="http://schemas.openxmlformats.org/officeDocument/2006/relationships" xmlns:m="http://schemas.openxmlformats.org/officeDocument/2006/math" xmlns:v="urn:schemas-microsoft-com:vml" xmlns:wp14="http://schemas.microsoft.com/office/word/2010/wordprocessingDrawing" xmlns:wp="http://schemas.openxmlformats.org/drawingml/2006/wordprocessingDrawing" xmlns:w10="urn:schemas-microsoft-com:office:word" xmlns:w="http://schemas.openxmlformats.org/wordprocessingml/2006/main" xmlns:w14="http://schemas.microsoft.com/office/word/2010/wordml" xmlns:w15="http://schemas.microsoft.com/office/word/2012/wordml" xmlns:w16se="http://schemas.microsoft.com/office/word/2015/wordml/symex" xmlns:wpg="http://schemas.microsoft.com/office/word/2010/wordprocessingGroup" xmlns:wpi="http://schemas.microsoft.com/office/word/2010/wordprocessingInk" xmlns:wne="http://schemas.microsoft.com/office/word/2006/wordml" xmlns:wps="http://schemas.microsoft.com/office/word/2010/wordprocessingShape" mc:Ignorable="w14 w15 w16se wp14">
+<w:document xmlns:wpc="http://schemas.microsoft.com/office/word/2010/wordprocessingCanvas" xmlns:cx="http://schemas.microsoft.com/office/drawing/2014/chartex" xmlns:cx1="http://schemas.microsoft.com/office/drawing/2015/9/8/chartex" xmlns:cx2="http://schemas.microsoft.com/office/drawing/2015/10/21/chartex" xmlns:mc="http://schemas.openxmlformats.org/markup-compatibility/2006" xmlns:o="urn:schemas-microsoft-com:office:office" xmlns:r="http://schemas.openxmlformats.org/officeDocument/2006/relationships" xmlns:m="http://schemas.openxmlformats.org/officeDocument/2006/math" xmlns:v="urn:schemas-microsoft-com:vml" xmlns:wp14="http://schemas.microsoft.com/office/word/2010/wordprocessingDrawing" xmlns:wp="http://schemas.openxmlformats.org/drawingml/2006/wordprocessingDrawing" xmlns:w10="urn:schemas-microsoft-com:office:word" xmlns:w="http://schemas.openxmlformats.org/wordprocessingml/2006/main" xmlns:w14="http://schemas.microsoft.com/office/word/2010/wordml" xmlns:w15="http://schemas.microsoft.com/office/word/2012/wordml" xmlns:w16se="http://schemas.microsoft.com/office/word/2015/wordml/symex" xmlns:wpg="http://schemas.microsoft.com/office/word/2010/wordprocessingGroup" xmlns:wpi="http://schemas.microsoft.com/office/word/2010/wordprocessingInk" xmlns:wne="http://schemas.microsoft.com/office/word/2006/wordml" xmlns:wps="http://schemas.microsoft.com/office/word/2010/wordprocessingShape" mc:Ignorable="w14 w15 w16se wp14">
   <w:body>
     <w:p>
       <w:pPr>
@@ -519,7 +519,10 @@
               <w:ind w:left="-52"/>
             </w:pPr>
             <w:r>
-              <w:t>13/09/16</w:t>
+              <w:t>17</w:t>
+            </w:r>
+            <w:r>
+              <w:t>/09/16</w:t>
             </w:r>
           </w:p>
         </w:tc>
@@ -587,7 +590,7 @@
               <w:ind w:left="-52"/>
             </w:pPr>
             <w:r>
-              <w:t>0.2</w:t>
+              <w:t>1</w:t>
             </w:r>
           </w:p>
         </w:tc>
@@ -608,16 +611,16 @@
         <w:br w:type="page"/>
       </w:r>
     </w:p>
-    <w:bookmarkStart w:id="0" w:name="_Toc460928619" w:displacedByCustomXml="next"/>
-    <w:bookmarkStart w:id="1" w:name="_Toc385230057" w:displacedByCustomXml="next"/>
-    <w:bookmarkStart w:id="2" w:name="_Toc385229721" w:displacedByCustomXml="next"/>
-    <w:bookmarkStart w:id="3" w:name="_Toc384540440" w:displacedByCustomXml="next"/>
-    <w:bookmarkStart w:id="4" w:name="_Toc383950097" w:displacedByCustomXml="next"/>
-    <w:bookmarkStart w:id="5" w:name="_Toc383848334" w:displacedByCustomXml="next"/>
-    <w:bookmarkStart w:id="6" w:name="_Toc383848210" w:displacedByCustomXml="next"/>
-    <w:bookmarkStart w:id="7" w:name="_Toc370697205" w:displacedByCustomXml="next"/>
-    <w:bookmarkStart w:id="8" w:name="_Toc370696869" w:displacedByCustomXml="next"/>
-    <w:bookmarkStart w:id="9" w:name="_Toc370695242" w:displacedByCustomXml="next"/>
+    <w:bookmarkStart w:id="0" w:name="_Toc370695242" w:displacedByCustomXml="next"/>
+    <w:bookmarkStart w:id="1" w:name="_Toc370696869" w:displacedByCustomXml="next"/>
+    <w:bookmarkStart w:id="2" w:name="_Toc370697205" w:displacedByCustomXml="next"/>
+    <w:bookmarkStart w:id="3" w:name="_Toc383848210" w:displacedByCustomXml="next"/>
+    <w:bookmarkStart w:id="4" w:name="_Toc383848334" w:displacedByCustomXml="next"/>
+    <w:bookmarkStart w:id="5" w:name="_Toc383950097" w:displacedByCustomXml="next"/>
+    <w:bookmarkStart w:id="6" w:name="_Toc384540440" w:displacedByCustomXml="next"/>
+    <w:bookmarkStart w:id="7" w:name="_Toc385229721" w:displacedByCustomXml="next"/>
+    <w:bookmarkStart w:id="8" w:name="_Toc385230057" w:displacedByCustomXml="next"/>
+    <w:bookmarkStart w:id="9" w:name="_Toc460928619" w:displacedByCustomXml="next"/>
     <w:sdt>
       <w:sdtPr>
         <w:rPr>
@@ -2364,7 +2367,7 @@
                 <w:noProof/>
                 <w:webHidden/>
               </w:rPr>
-              <w:t>10</w:t>
+              <w:t>1</w:t>
             </w:r>
             <w:r>
               <w:rPr>
@@ -2374,6 +2377,12 @@
               <w:fldChar w:fldCharType="end"/>
             </w:r>
           </w:hyperlink>
+          <w:r>
+            <w:rPr>
+              <w:noProof/>
+            </w:rPr>
+            <w:t>1</w:t>
+          </w:r>
         </w:p>
         <w:p>
           <w:pPr>
@@ -2434,7 +2443,7 @@
                 <w:noProof/>
                 <w:webHidden/>
               </w:rPr>
-              <w:t>10</w:t>
+              <w:t>1</w:t>
             </w:r>
             <w:r>
               <w:rPr>
@@ -2444,6 +2453,12 @@
               <w:fldChar w:fldCharType="end"/>
             </w:r>
           </w:hyperlink>
+          <w:r>
+            <w:rPr>
+              <w:noProof/>
+            </w:rPr>
+            <w:t>2</w:t>
+          </w:r>
         </w:p>
         <w:p>
           <w:pPr>
@@ -2502,7 +2517,7 @@
                 <w:noProof/>
                 <w:webHidden/>
               </w:rPr>
-              <w:t>11</w:t>
+              <w:t>1</w:t>
             </w:r>
             <w:r>
               <w:rPr>
@@ -2512,6 +2527,12 @@
               <w:fldChar w:fldCharType="end"/>
             </w:r>
           </w:hyperlink>
+          <w:r>
+            <w:rPr>
+              <w:noProof/>
+            </w:rPr>
+            <w:t>2</w:t>
+          </w:r>
         </w:p>
         <w:p>
           <w:pPr>
@@ -2570,7 +2591,7 @@
                 <w:noProof/>
                 <w:webHidden/>
               </w:rPr>
-              <w:t>11</w:t>
+              <w:t>1</w:t>
             </w:r>
             <w:r>
               <w:rPr>
@@ -2580,6 +2601,12 @@
               <w:fldChar w:fldCharType="end"/>
             </w:r>
           </w:hyperlink>
+          <w:r>
+            <w:rPr>
+              <w:noProof/>
+            </w:rPr>
+            <w:t>2</w:t>
+          </w:r>
         </w:p>
         <w:p>
           <w:pPr>
@@ -2640,7 +2667,7 @@
                 <w:noProof/>
                 <w:webHidden/>
               </w:rPr>
-              <w:t>11</w:t>
+              <w:t>1</w:t>
             </w:r>
             <w:r>
               <w:rPr>
@@ -2650,6 +2677,12 @@
               <w:fldChar w:fldCharType="end"/>
             </w:r>
           </w:hyperlink>
+          <w:r>
+            <w:rPr>
+              <w:noProof/>
+            </w:rPr>
+            <w:t>2</w:t>
+          </w:r>
         </w:p>
         <w:p>
           <w:pPr>
@@ -2710,7 +2743,7 @@
                 <w:noProof/>
                 <w:webHidden/>
               </w:rPr>
-              <w:t>11</w:t>
+              <w:t>1</w:t>
             </w:r>
             <w:r>
               <w:rPr>
@@ -2720,6 +2753,12 @@
               <w:fldChar w:fldCharType="end"/>
             </w:r>
           </w:hyperlink>
+          <w:r>
+            <w:rPr>
+              <w:noProof/>
+            </w:rPr>
+            <w:t>2</w:t>
+          </w:r>
         </w:p>
         <w:p>
           <w:pPr>
@@ -2780,7 +2819,7 @@
                 <w:noProof/>
                 <w:webHidden/>
               </w:rPr>
-              <w:t>11</w:t>
+              <w:t>1</w:t>
             </w:r>
             <w:r>
               <w:rPr>
@@ -2790,6 +2829,12 @@
               <w:fldChar w:fldCharType="end"/>
             </w:r>
           </w:hyperlink>
+          <w:r>
+            <w:rPr>
+              <w:noProof/>
+            </w:rPr>
+            <w:t>2</w:t>
+          </w:r>
         </w:p>
         <w:p>
           <w:pPr>
@@ -2850,7 +2895,7 @@
                 <w:noProof/>
                 <w:webHidden/>
               </w:rPr>
-              <w:t>12</w:t>
+              <w:t>1</w:t>
             </w:r>
             <w:r>
               <w:rPr>
@@ -2860,6 +2905,12 @@
               <w:fldChar w:fldCharType="end"/>
             </w:r>
           </w:hyperlink>
+          <w:r>
+            <w:rPr>
+              <w:noProof/>
+            </w:rPr>
+            <w:t>3</w:t>
+          </w:r>
         </w:p>
         <w:p>
           <w:pPr>
@@ -2920,7 +2971,7 @@
                 <w:noProof/>
                 <w:webHidden/>
               </w:rPr>
-              <w:t>12</w:t>
+              <w:t>1</w:t>
             </w:r>
             <w:r>
               <w:rPr>
@@ -2930,6 +2981,12 @@
               <w:fldChar w:fldCharType="end"/>
             </w:r>
           </w:hyperlink>
+          <w:r>
+            <w:rPr>
+              <w:noProof/>
+            </w:rPr>
+            <w:t>3</w:t>
+          </w:r>
         </w:p>
         <w:p>
           <w:pPr>
@@ -2990,7 +3047,7 @@
                 <w:noProof/>
                 <w:webHidden/>
               </w:rPr>
-              <w:t>14</w:t>
+              <w:t>1</w:t>
             </w:r>
             <w:r>
               <w:rPr>
@@ -3000,6 +3057,12 @@
               <w:fldChar w:fldCharType="end"/>
             </w:r>
           </w:hyperlink>
+          <w:r>
+            <w:rPr>
+              <w:noProof/>
+            </w:rPr>
+            <w:t>5</w:t>
+          </w:r>
         </w:p>
         <w:p>
           <w:pPr>
@@ -3058,7 +3121,7 @@
                 <w:noProof/>
                 <w:webHidden/>
               </w:rPr>
-              <w:t>14</w:t>
+              <w:t>1</w:t>
             </w:r>
             <w:r>
               <w:rPr>
@@ -3068,6 +3131,12 @@
               <w:fldChar w:fldCharType="end"/>
             </w:r>
           </w:hyperlink>
+          <w:r>
+            <w:rPr>
+              <w:noProof/>
+            </w:rPr>
+            <w:t>5</w:t>
+          </w:r>
         </w:p>
         <w:p>
           <w:pPr>
@@ -3128,7 +3197,7 @@
                 <w:noProof/>
                 <w:webHidden/>
               </w:rPr>
-              <w:t>15</w:t>
+              <w:t>1</w:t>
             </w:r>
             <w:r>
               <w:rPr>
@@ -3138,6 +3207,12 @@
               <w:fldChar w:fldCharType="end"/>
             </w:r>
           </w:hyperlink>
+          <w:r>
+            <w:rPr>
+              <w:noProof/>
+            </w:rPr>
+            <w:t>6</w:t>
+          </w:r>
         </w:p>
         <w:p>
           <w:pPr>
@@ -3196,7 +3271,7 @@
                 <w:noProof/>
                 <w:webHidden/>
               </w:rPr>
-              <w:t>15</w:t>
+              <w:t>1</w:t>
             </w:r>
             <w:r>
               <w:rPr>
@@ -3206,6 +3281,12 @@
               <w:fldChar w:fldCharType="end"/>
             </w:r>
           </w:hyperlink>
+          <w:r>
+            <w:rPr>
+              <w:noProof/>
+            </w:rPr>
+            <w:t>6</w:t>
+          </w:r>
         </w:p>
         <w:p>
           <w:r>
@@ -6285,6 +6366,158 @@
     </w:p>
     <w:p/>
     <w:p/>
+    <w:p/>
+    <w:p/>
+    <w:p/>
+    <w:p/>
+    <w:p/>
+    <w:p/>
+    <w:p/>
+    <w:p/>
+    <w:p>
+      <w:pPr>
+        <w:ind w:left="0"/>
+      </w:pPr>
+      <w:r>
+        <w:lastRenderedPageBreak/>
+        <w:t xml:space="preserve">            </w:t>
+      </w:r>
+      <w:r>
+        <w:t>Time planning for project activities is as follow:</w:t>
+      </w:r>
+    </w:p>
+    <w:p>
+      <w:pPr>
+        <w:ind w:left="0"/>
+      </w:pPr>
+    </w:p>
+    <w:p>
+      <w:r>
+        <w:rPr>
+          <w:noProof/>
+          <w:lang w:val="en-US" w:eastAsia="en-US"/>
+        </w:rPr>
+        <w:drawing>
+          <wp:anchor distT="0" distB="0" distL="114300" distR="114300" simplePos="0" relativeHeight="251677184" behindDoc="0" locked="0" layoutInCell="1" allowOverlap="1" wp14:anchorId="3A24D2B0" wp14:editId="31B377F0">
+            <wp:simplePos x="0" y="0"/>
+            <wp:positionH relativeFrom="column">
+              <wp:posOffset>-809625</wp:posOffset>
+            </wp:positionH>
+            <wp:positionV relativeFrom="paragraph">
+              <wp:posOffset>232410</wp:posOffset>
+            </wp:positionV>
+            <wp:extent cx="7606030" cy="2409825"/>
+            <wp:effectExtent l="0" t="0" r="0" b="9525"/>
+            <wp:wrapSquare wrapText="bothSides"/>
+            <wp:docPr id="37" name="Picture 37" descr="C:\Users\User\AppData\Local\Microsoft\Windows\INetCacheContent.Word\Gantt-Chart.png"/>
+            <wp:cNvGraphicFramePr>
+              <a:graphicFrameLocks xmlns:a="http://schemas.openxmlformats.org/drawingml/2006/main" noChangeAspect="1"/>
+            </wp:cNvGraphicFramePr>
+            <a:graphic xmlns:a="http://schemas.openxmlformats.org/drawingml/2006/main">
+              <a:graphicData uri="http://schemas.openxmlformats.org/drawingml/2006/picture">
+                <pic:pic xmlns:pic="http://schemas.openxmlformats.org/drawingml/2006/picture">
+                  <pic:nvPicPr>
+                    <pic:cNvPr id="0" name="Picture 1" descr="C:\Users\User\AppData\Local\Microsoft\Windows\INetCacheContent.Word\Gantt-Chart.png"/>
+                    <pic:cNvPicPr>
+                      <a:picLocks noChangeAspect="1" noChangeArrowheads="1"/>
+                    </pic:cNvPicPr>
+                  </pic:nvPicPr>
+                  <pic:blipFill>
+                    <a:blip r:embed="rId8">
+                      <a:extLst>
+                        <a:ext uri="{28A0092B-C50C-407E-A947-70E740481C1C}">
+                          <a14:useLocalDpi xmlns:a14="http://schemas.microsoft.com/office/drawing/2010/main" val="0"/>
+                        </a:ext>
+                      </a:extLst>
+                    </a:blip>
+                    <a:srcRect/>
+                    <a:stretch>
+                      <a:fillRect/>
+                    </a:stretch>
+                  </pic:blipFill>
+                  <pic:spPr bwMode="auto">
+                    <a:xfrm>
+                      <a:off x="0" y="0"/>
+                      <a:ext cx="7606030" cy="2409825"/>
+                    </a:xfrm>
+                    <a:prstGeom prst="rect">
+                      <a:avLst/>
+                    </a:prstGeom>
+                    <a:noFill/>
+                    <a:ln>
+                      <a:noFill/>
+                    </a:ln>
+                  </pic:spPr>
+                </pic:pic>
+              </a:graphicData>
+            </a:graphic>
+            <wp14:sizeRelH relativeFrom="page">
+              <wp14:pctWidth>0</wp14:pctWidth>
+            </wp14:sizeRelH>
+            <wp14:sizeRelV relativeFrom="page">
+              <wp14:pctHeight>0</wp14:pctHeight>
+            </wp14:sizeRelV>
+          </wp:anchor>
+        </w:drawing>
+      </w:r>
+    </w:p>
+    <w:p>
+      <w:pPr>
+        <w:ind w:left="0"/>
+      </w:pPr>
+    </w:p>
+    <w:p>
+      <w:pPr>
+        <w:pStyle w:val="ListParagraph"/>
+        <w:numPr>
+          <w:ilvl w:val="0"/>
+          <w:numId w:val="0"/>
+        </w:numPr>
+        <w:spacing w:after="200" w:line="276" w:lineRule="auto"/>
+        <w:ind w:left="720"/>
+      </w:pPr>
+      <w:r>
+        <w:t>In parallel to project activities, several types of meetings will take place:</w:t>
+      </w:r>
+    </w:p>
+    <w:p>
+      <w:pPr>
+        <w:pStyle w:val="ListParagraph"/>
+        <w:numPr>
+          <w:ilvl w:val="0"/>
+          <w:numId w:val="47"/>
+        </w:numPr>
+        <w:spacing w:after="200" w:line="276" w:lineRule="auto"/>
+      </w:pPr>
+      <w:r>
+        <w:t>Weekly progress meeting</w:t>
+      </w:r>
+    </w:p>
+    <w:p>
+      <w:pPr>
+        <w:pStyle w:val="ListParagraph"/>
+        <w:numPr>
+          <w:ilvl w:val="0"/>
+          <w:numId w:val="47"/>
+        </w:numPr>
+        <w:spacing w:after="200" w:line="276" w:lineRule="auto"/>
+      </w:pPr>
+      <w:r>
+        <w:t>Reporting to the client</w:t>
+      </w:r>
+    </w:p>
+    <w:p>
+      <w:pPr>
+        <w:pStyle w:val="ListParagraph"/>
+        <w:numPr>
+          <w:ilvl w:val="0"/>
+          <w:numId w:val="47"/>
+        </w:numPr>
+      </w:pPr>
+      <w:r>
+        <w:t>Weekly team members meeting</w:t>
+      </w:r>
+    </w:p>
     <w:p>
       <w:bookmarkStart w:id="77" w:name="_Toc460928645"/>
     </w:p>
@@ -6335,7 +6568,7 @@
       <w:r>
         <w:rPr>
           <w:noProof/>
-          <w:lang w:val="bg-BG" w:eastAsia="bg-BG"/>
+          <w:lang w:val="en-US" w:eastAsia="en-US"/>
         </w:rPr>
         <mc:AlternateContent>
           <mc:Choice Requires="wps">
@@ -6426,7 +6659,7 @@
               </wp:anchor>
             </w:drawing>
           </mc:Choice>
-          <mc:Fallback xmlns:cx2="http://schemas.microsoft.com/office/drawing/2015/10/21/chartex">
+          <mc:Fallback>
             <w:pict>
               <v:rect w14:anchorId="520AD7C2" id="Rectangle 7" o:spid="_x0000_s1026" style="position:absolute;left:0;text-align:left;margin-left:27pt;margin-top:318.7pt;width:172.5pt;height:37.65pt;z-index:251645440;visibility:visible;mso-wrap-style:square;mso-width-percent:0;mso-height-percent:0;mso-wrap-distance-left:9pt;mso-wrap-distance-top:0;mso-wrap-distance-right:9pt;mso-wrap-distance-bottom:0;mso-position-horizontal:absolute;mso-position-horizontal-relative:text;mso-position-vertical:absolute;mso-position-vertical-relative:text;mso-width-percent:0;mso-height-percent:0;mso-width-relative:page;mso-height-relative:page;v-text-anchor:top" o:gfxdata="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">
                 <v:textbox>
@@ -6467,7 +6700,7 @@
       <w:r>
         <w:rPr>
           <w:noProof/>
-          <w:lang w:val="bg-BG" w:eastAsia="bg-BG"/>
+          <w:lang w:val="en-US" w:eastAsia="en-US"/>
         </w:rPr>
         <mc:AlternateContent>
           <mc:Choice Requires="wps">
@@ -6550,7 +6783,7 @@
               </wp:anchor>
             </w:drawing>
           </mc:Choice>
-          <mc:Fallback xmlns:cx2="http://schemas.microsoft.com/office/drawing/2015/10/21/chartex">
+          <mc:Fallback>
             <w:pict>
               <v:rect w14:anchorId="072939A3" id="Rectangle 3" o:spid="_x0000_s1027" style="position:absolute;left:0;text-align:left;margin-left:277.95pt;margin-top:101.9pt;width:214.35pt;height:21.7pt;z-index:251641344;visibility:visible;mso-wrap-style:square;mso-width-percent:0;mso-height-percent:0;mso-wrap-distance-left:9pt;mso-wrap-distance-top:0;mso-wrap-distance-right:9pt;mso-wrap-distance-bottom:0;mso-position-horizontal:absolute;mso-position-horizontal-relative:text;mso-position-vertical:absolute;mso-position-vertical-relative:text;mso-width-percent:0;mso-height-percent:0;mso-width-relative:page;mso-height-relative:page;v-text-anchor:top" o:gfxdata="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">
                 <v:textbox>
@@ -6583,20 +6816,20 @@
     </w:p>
     <w:p/>
     <w:p/>
-    <w:bookmarkStart w:id="79" w:name="_Toc370695248"/>
-    <w:bookmarkStart w:id="80" w:name="_Toc370696875"/>
-    <w:bookmarkStart w:id="81" w:name="_Toc370697211"/>
-    <w:bookmarkStart w:id="82" w:name="_Toc383848215"/>
-    <w:bookmarkStart w:id="83" w:name="_Toc383848339"/>
-    <w:bookmarkStart w:id="84" w:name="_Toc383950102"/>
-    <w:bookmarkStart w:id="85" w:name="_Toc384540445"/>
-    <w:bookmarkStart w:id="86" w:name="_Toc385229727"/>
-    <w:bookmarkStart w:id="87" w:name="_Toc385230063"/>
-    <w:p>
+    <w:p>
+      <w:bookmarkStart w:id="79" w:name="_Toc370695248"/>
+      <w:bookmarkStart w:id="80" w:name="_Toc370696875"/>
+      <w:bookmarkStart w:id="81" w:name="_Toc370697211"/>
+      <w:bookmarkStart w:id="82" w:name="_Toc383848215"/>
+      <w:bookmarkStart w:id="83" w:name="_Toc383848339"/>
+      <w:bookmarkStart w:id="84" w:name="_Toc383950102"/>
+      <w:bookmarkStart w:id="85" w:name="_Toc384540445"/>
+      <w:bookmarkStart w:id="86" w:name="_Toc385229727"/>
+      <w:bookmarkStart w:id="87" w:name="_Toc385230063"/>
       <w:r>
         <w:rPr>
           <w:noProof/>
-          <w:lang w:val="bg-BG" w:eastAsia="bg-BG"/>
+          <w:lang w:val="en-US" w:eastAsia="en-US"/>
         </w:rPr>
         <mc:AlternateContent>
           <mc:Choice Requires="wps">
@@ -6674,7 +6907,7 @@
               </wp:anchor>
             </w:drawing>
           </mc:Choice>
-          <mc:Fallback xmlns:cx2="http://schemas.microsoft.com/office/drawing/2015/10/21/chartex">
+          <mc:Fallback>
             <w:pict>
               <v:rect w14:anchorId="0DA35253" id="Rectangle 2" o:spid="_x0000_s1028" style="position:absolute;left:0;text-align:left;margin-left:117.2pt;margin-top:5.85pt;width:160.75pt;height:40.2pt;z-index:251640320;visibility:visible;mso-wrap-style:square;mso-width-percent:0;mso-height-percent:0;mso-wrap-distance-left:9pt;mso-wrap-distance-top:0;mso-wrap-distance-right:9pt;mso-wrap-distance-bottom:0;mso-position-horizontal:absolute;mso-position-horizontal-relative:text;mso-position-vertical:absolute;mso-position-vertical-relative:text;mso-width-percent:0;mso-height-percent:0;mso-width-relative:page;mso-height-relative:page;v-text-anchor:top" o:gfxdata="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">
                 <v:textbox>
@@ -6721,7 +6954,7 @@
       <w:r>
         <w:rPr>
           <w:noProof/>
-          <w:lang w:val="bg-BG" w:eastAsia="bg-BG"/>
+          <w:lang w:val="en-US" w:eastAsia="en-US"/>
         </w:rPr>
         <mc:AlternateContent>
           <mc:Choice Requires="wps">
@@ -6785,7 +7018,7 @@
               </wp:anchor>
             </w:drawing>
           </mc:Choice>
-          <mc:Fallback xmlns:cx2="http://schemas.microsoft.com/office/drawing/2015/10/21/chartex">
+          <mc:Fallback>
             <w:pict>
               <v:shapetype w14:anchorId="03634676" id="_x0000_t32" coordsize="21600,21600" o:spt="32" o:oned="t" path="m,l21600,21600e" filled="f">
                 <v:path arrowok="t" fillok="f" o:connecttype="none"/>
@@ -6810,7 +7043,7 @@
       <w:r>
         <w:rPr>
           <w:noProof/>
-          <w:lang w:val="bg-BG" w:eastAsia="bg-BG"/>
+          <w:lang w:val="en-US" w:eastAsia="en-US"/>
         </w:rPr>
         <mc:AlternateContent>
           <mc:Choice Requires="wps">
@@ -6874,7 +7107,7 @@
               </wp:anchor>
             </w:drawing>
           </mc:Choice>
-          <mc:Fallback xmlns:cx2="http://schemas.microsoft.com/office/drawing/2015/10/21/chartex">
+          <mc:Fallback>
             <w:pict>
               <v:shape w14:anchorId="7C79EB55" id="AutoShape 9" o:spid="_x0000_s1026" type="#_x0000_t32" style="position:absolute;margin-left:202.85pt;margin-top:7.25pt;width:75.1pt;height:0;flip:x;z-index:251647488;visibility:visible;mso-wrap-style:square;mso-width-percent:0;mso-height-percent:0;mso-wrap-distance-left:9pt;mso-wrap-distance-top:-3e-5mm;mso-wrap-distance-right:9pt;mso-wrap-distance-bottom:-3e-5mm;mso-position-horizontal:absolute;mso-position-horizontal-relative:text;mso-position-vertical:absolute;mso-position-vertical-relative:text;mso-width-percent:0;mso-height-percent:0;mso-width-relative:page;mso-height-relative:page" o:gfxdata="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">
                 <v:stroke endarrow="block"/>
@@ -6889,7 +7122,7 @@
       <w:r>
         <w:rPr>
           <w:noProof/>
-          <w:lang w:val="bg-BG" w:eastAsia="bg-BG"/>
+          <w:lang w:val="en-US" w:eastAsia="en-US"/>
         </w:rPr>
         <mc:AlternateContent>
           <mc:Choice Requires="wps">
@@ -6980,7 +7213,7 @@
               </wp:anchor>
             </w:drawing>
           </mc:Choice>
-          <mc:Fallback xmlns:cx2="http://schemas.microsoft.com/office/drawing/2015/10/21/chartex">
+          <mc:Fallback>
             <w:pict>
               <v:rect w14:anchorId="5C96EEFF" id="Rectangle 4" o:spid="_x0000_s1029" style="position:absolute;left:0;text-align:left;margin-left:117pt;margin-top:8.2pt;width:161.1pt;height:38.5pt;z-index:251642368;visibility:visible;mso-wrap-style:square;mso-width-percent:0;mso-height-percent:0;mso-wrap-distance-left:9pt;mso-wrap-distance-top:0;mso-wrap-distance-right:9pt;mso-wrap-distance-bottom:0;mso-position-horizontal:absolute;mso-position-horizontal-relative:text;mso-position-vertical:absolute;mso-position-vertical-relative:text;mso-width-percent:0;mso-height-percent:0;mso-width-relative:page;mso-height-relative:page;v-text-anchor:top" o:gfxdata="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">
                 <v:textbox>
@@ -7025,7 +7258,7 @@
       <w:r>
         <w:rPr>
           <w:noProof/>
-          <w:lang w:val="bg-BG" w:eastAsia="bg-BG"/>
+          <w:lang w:val="en-US" w:eastAsia="en-US"/>
         </w:rPr>
         <mc:AlternateContent>
           <mc:Choice Requires="wps">
@@ -7089,7 +7322,7 @@
               </wp:anchor>
             </w:drawing>
           </mc:Choice>
-          <mc:Fallback xmlns:cx2="http://schemas.microsoft.com/office/drawing/2015/10/21/chartex">
+          <mc:Fallback>
             <w:pict>
               <v:shape w14:anchorId="70C4B4B7" id="AutoShape 11" o:spid="_x0000_s1026" type="#_x0000_t32" style="position:absolute;margin-left:199.5pt;margin-top:8.75pt;width:1.5pt;height:36.1pt;z-index:251648512;visibility:visible;mso-wrap-style:square;mso-width-percent:0;mso-height-percent:0;mso-wrap-distance-left:3.17497mm;mso-wrap-distance-top:0;mso-wrap-distance-right:3.17497mm;mso-wrap-distance-bottom:0;mso-position-horizontal:absolute;mso-position-horizontal-relative:text;mso-position-vertical:absolute;mso-position-vertical-relative:text;mso-width-percent:0;mso-height-percent:0;mso-width-relative:page;mso-height-relative:page" o:gfxdata="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">
                 <v:stroke endarrow="block"/>
@@ -7105,7 +7338,7 @@
       <w:r>
         <w:rPr>
           <w:noProof/>
-          <w:lang w:val="bg-BG" w:eastAsia="bg-BG"/>
+          <w:lang w:val="en-US" w:eastAsia="en-US"/>
         </w:rPr>
         <mc:AlternateContent>
           <mc:Choice Requires="wps">
@@ -7222,7 +7455,7 @@
               </wp:anchor>
             </w:drawing>
           </mc:Choice>
-          <mc:Fallback xmlns:cx2="http://schemas.microsoft.com/office/drawing/2015/10/21/chartex">
+          <mc:Fallback>
             <w:pict>
               <v:rect w14:anchorId="53ED86BF" id="Rectangle 6" o:spid="_x0000_s1030" style="position:absolute;left:0;text-align:left;margin-left:117pt;margin-top:9.3pt;width:204.5pt;height:74pt;z-index:251644416;visibility:visible;mso-wrap-style:square;mso-width-percent:0;mso-height-percent:0;mso-wrap-distance-left:9pt;mso-wrap-distance-top:0;mso-wrap-distance-right:9pt;mso-wrap-distance-bottom:0;mso-position-horizontal:absolute;mso-position-horizontal-relative:text;mso-position-vertical:absolute;mso-position-vertical-relative:text;mso-width-percent:0;mso-height-percent:0;mso-width-relative:page;mso-height-relative:page;v-text-anchor:top" o:gfxdata="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">
                 <v:textbox>
@@ -7307,7 +7540,7 @@
       <w:r>
         <w:rPr>
           <w:noProof/>
-          <w:lang w:val="bg-BG" w:eastAsia="bg-BG"/>
+          <w:lang w:val="en-US" w:eastAsia="en-US"/>
         </w:rPr>
         <mc:AlternateContent>
           <mc:Choice Requires="wps">
@@ -7371,7 +7604,7 @@
               </wp:anchor>
             </w:drawing>
           </mc:Choice>
-          <mc:Fallback xmlns:cx2="http://schemas.microsoft.com/office/drawing/2015/10/21/chartex">
+          <mc:Fallback>
             <w:pict>
               <v:shape w14:anchorId="10492B07" id="AutoShape 13" o:spid="_x0000_s1026" type="#_x0000_t32" style="position:absolute;margin-left:267.5pt;margin-top:18.95pt;width:67.5pt;height:27pt;flip:x y;z-index:251650560;visibility:visible;mso-wrap-style:square;mso-width-percent:0;mso-height-percent:0;mso-wrap-distance-left:9pt;mso-wrap-distance-top:0;mso-wrap-distance-right:9pt;mso-wrap-distance-bottom:0;mso-position-horizontal:absolute;mso-position-horizontal-relative:text;mso-position-vertical:absolute;mso-position-vertical-relative:text;mso-width-percent:0;mso-height-percent:0;mso-width-relative:page;mso-height-relative:page" o:gfxdata="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">
                 <v:stroke endarrow="block"/>
@@ -7383,7 +7616,7 @@
       <w:r>
         <w:rPr>
           <w:noProof/>
-          <w:lang w:val="bg-BG" w:eastAsia="bg-BG"/>
+          <w:lang w:val="en-US" w:eastAsia="en-US"/>
         </w:rPr>
         <mc:AlternateContent>
           <mc:Choice Requires="wps">
@@ -7447,7 +7680,7 @@
               </wp:anchor>
             </w:drawing>
           </mc:Choice>
-          <mc:Fallback xmlns:cx2="http://schemas.microsoft.com/office/drawing/2015/10/21/chartex">
+          <mc:Fallback>
             <w:pict>
               <v:shape w14:anchorId="34786D24" id="AutoShape 12" o:spid="_x0000_s1026" type="#_x0000_t32" style="position:absolute;margin-left:109.5pt;margin-top:18.95pt;width:45pt;height:29.5pt;flip:y;z-index:251649536;visibility:visible;mso-wrap-style:square;mso-width-percent:0;mso-height-percent:0;mso-wrap-distance-left:9pt;mso-wrap-distance-top:0;mso-wrap-distance-right:9pt;mso-wrap-distance-bottom:0;mso-position-horizontal:absolute;mso-position-horizontal-relative:text;mso-position-vertical:absolute;mso-position-vertical-relative:text;mso-width-percent:0;mso-height-percent:0;mso-width-relative:page;mso-height-relative:page" o:gfxdata="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">
                 <v:stroke endarrow="block"/>
@@ -7459,7 +7692,7 @@
       <w:r>
         <w:rPr>
           <w:noProof/>
-          <w:lang w:val="bg-BG" w:eastAsia="bg-BG"/>
+          <w:lang w:val="en-US" w:eastAsia="en-US"/>
         </w:rPr>
         <mc:AlternateContent>
           <mc:Choice Requires="wps">
@@ -7550,7 +7783,7 @@
               </wp:anchor>
             </w:drawing>
           </mc:Choice>
-          <mc:Fallback xmlns:cx2="http://schemas.microsoft.com/office/drawing/2015/10/21/chartex">
+          <mc:Fallback>
             <w:pict>
               <v:rect w14:anchorId="0DBADD01" id="Rectangle 5" o:spid="_x0000_s1031" style="position:absolute;left:0;text-align:left;margin-left:250.3pt;margin-top:48.35pt;width:172.5pt;height:35.15pt;z-index:251643392;visibility:visible;mso-wrap-style:square;mso-width-percent:0;mso-height-percent:0;mso-wrap-distance-left:9pt;mso-wrap-distance-top:0;mso-wrap-distance-right:9pt;mso-wrap-distance-bottom:0;mso-position-horizontal:absolute;mso-position-horizontal-relative:text;mso-position-vertical:absolute;mso-position-vertical-relative:text;mso-width-percent:0;mso-height-percent:0;mso-width-relative:page;mso-height-relative:page;v-text-anchor:top" o:gfxdata="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">
                 <v:textbox>
@@ -7866,29 +8099,26 @@
       </w:r>
     </w:p>
     <w:p/>
-    <w:p>
-      <w:bookmarkStart w:id="105" w:name="_GoBack"/>
+    <w:p/>
+    <w:p/>
+    <w:p>
+      <w:pPr>
+        <w:pStyle w:val="Heading3"/>
+      </w:pPr>
+      <w:bookmarkStart w:id="105" w:name="_Toc461563023"/>
+      <w:r>
+        <w:t xml:space="preserve">Phase </w:t>
+      </w:r>
+      <w:r>
+        <w:t xml:space="preserve">II: </w:t>
+      </w:r>
+      <w:r>
+        <w:t>Desig</w:t>
+      </w:r>
+      <w:r>
+        <w:t>n</w:t>
+      </w:r>
       <w:bookmarkEnd w:id="105"/>
-    </w:p>
-    <w:p/>
-    <w:p>
-      <w:pPr>
-        <w:pStyle w:val="Heading3"/>
-      </w:pPr>
-      <w:bookmarkStart w:id="106" w:name="_Toc461563023"/>
-      <w:r>
-        <w:t xml:space="preserve">Phase </w:t>
-      </w:r>
-      <w:r>
-        <w:t xml:space="preserve">II: </w:t>
-      </w:r>
-      <w:r>
-        <w:t>Desig</w:t>
-      </w:r>
-      <w:r>
-        <w:t>n</w:t>
-      </w:r>
-      <w:bookmarkEnd w:id="106"/>
     </w:p>
     <w:p>
       <w:pPr>
@@ -7953,7 +8183,7 @@
       <w:pPr>
         <w:pStyle w:val="Heading3"/>
       </w:pPr>
-      <w:bookmarkStart w:id="107" w:name="_Toc461563024"/>
+      <w:bookmarkStart w:id="106" w:name="_Toc461563024"/>
       <w:r>
         <w:t>Phase III:</w:t>
       </w:r>
@@ -7963,7 +8193,7 @@
       <w:r>
         <w:t>Build</w:t>
       </w:r>
-      <w:bookmarkEnd w:id="107"/>
+      <w:bookmarkEnd w:id="106"/>
       <w:r>
         <w:tab/>
         <w:t xml:space="preserve">         </w:t>
@@ -8029,7 +8259,7 @@
       <w:pPr>
         <w:pStyle w:val="Heading3"/>
       </w:pPr>
-      <w:bookmarkStart w:id="108" w:name="_Toc461563025"/>
+      <w:bookmarkStart w:id="107" w:name="_Toc461563025"/>
       <w:r>
         <w:t xml:space="preserve">Phase IV: </w:t>
       </w:r>
@@ -8045,7 +8275,7 @@
       <w:r>
         <w:t>planning</w:t>
       </w:r>
-      <w:bookmarkEnd w:id="108"/>
+      <w:bookmarkEnd w:id="107"/>
     </w:p>
     <w:p>
       <w:pPr>
@@ -8132,9 +8362,8 @@
       <w:pPr>
         <w:ind w:left="1080"/>
       </w:pPr>
-      <w:r>
-        <w:t>Estimated deadline: date to be determined at a later time</w:t>
-      </w:r>
+      <w:bookmarkStart w:id="108" w:name="_GoBack"/>
+      <w:bookmarkEnd w:id="108"/>
       <w:r>
         <w:tab/>
       </w:r>
@@ -8271,7 +8500,7 @@
         <w:rPr>
           <w:rFonts w:ascii="Arial" w:hAnsi="Arial" w:cs="Arial"/>
           <w:noProof/>
-          <w:lang w:val="bg-BG" w:eastAsia="bg-BG"/>
+          <w:lang w:val="en-US" w:eastAsia="en-US"/>
         </w:rPr>
         <mc:AlternateContent>
           <mc:Choice Requires="wps">
@@ -8346,7 +8575,7 @@
               </wp:anchor>
             </w:drawing>
           </mc:Choice>
-          <mc:Fallback xmlns:cx2="http://schemas.microsoft.com/office/drawing/2015/10/21/chartex">
+          <mc:Fallback>
             <w:pict>
               <v:roundrect w14:anchorId="775B9EDC" id="AutoShape 14" o:spid="_x0000_s1032" style="position:absolute;left:0;text-align:left;margin-left:-6.1pt;margin-top:13.5pt;width:82.5pt;height:33.15pt;z-index:251651584;visibility:visible;mso-wrap-style:square;mso-width-percent:0;mso-height-percent:0;mso-wrap-distance-left:9pt;mso-wrap-distance-top:0;mso-wrap-distance-right:9pt;mso-wrap-distance-bottom:0;mso-position-horizontal:absolute;mso-position-horizontal-relative:text;mso-position-vertical:absolute;mso-position-vertical-relative:text;mso-width-percent:0;mso-height-percent:0;mso-width-relative:page;mso-height-relative:page;v-text-anchor:top" arcsize="10923f" o:gfxdata="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">
                 <v:textbox>
@@ -8370,7 +8599,7 @@
         <w:rPr>
           <w:rFonts w:ascii="Arial" w:hAnsi="Arial" w:cs="Arial"/>
           <w:noProof/>
-          <w:lang w:val="bg-BG" w:eastAsia="bg-BG"/>
+          <w:lang w:val="en-US" w:eastAsia="en-US"/>
         </w:rPr>
         <mc:AlternateContent>
           <mc:Choice Requires="wps">
@@ -8445,7 +8674,7 @@
               </wp:anchor>
             </w:drawing>
           </mc:Choice>
-          <mc:Fallback xmlns:cx2="http://schemas.microsoft.com/office/drawing/2015/10/21/chartex">
+          <mc:Fallback>
             <w:pict>
               <v:roundrect w14:anchorId="099FC995" id="AutoShape 19" o:spid="_x0000_s1033" style="position:absolute;left:0;text-align:left;margin-left:126.7pt;margin-top:12.1pt;width:82.5pt;height:34.55pt;z-index:251656704;visibility:visible;mso-wrap-style:square;mso-width-percent:0;mso-height-percent:0;mso-wrap-distance-left:9pt;mso-wrap-distance-top:0;mso-wrap-distance-right:9pt;mso-wrap-distance-bottom:0;mso-position-horizontal:absolute;mso-position-horizontal-relative:text;mso-position-vertical:absolute;mso-position-vertical-relative:text;mso-width-percent:0;mso-height-percent:0;mso-width-relative:page;mso-height-relative:page;v-text-anchor:top" arcsize="10923f" o:gfxdata="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">
                 <v:textbox>
@@ -8469,7 +8698,7 @@
         <w:rPr>
           <w:rFonts w:ascii="Arial" w:hAnsi="Arial" w:cs="Arial"/>
           <w:noProof/>
-          <w:lang w:val="bg-BG" w:eastAsia="bg-BG"/>
+          <w:lang w:val="en-US" w:eastAsia="en-US"/>
         </w:rPr>
         <mc:AlternateContent>
           <mc:Choice Requires="wps">
@@ -8544,7 +8773,7 @@
               </wp:anchor>
             </w:drawing>
           </mc:Choice>
-          <mc:Fallback xmlns:cx2="http://schemas.microsoft.com/office/drawing/2015/10/21/chartex">
+          <mc:Fallback>
             <w:pict>
               <v:roundrect w14:anchorId="28A17262" id="AutoShape 21" o:spid="_x0000_s1034" style="position:absolute;left:0;text-align:left;margin-left:241.7pt;margin-top:11.15pt;width:82.5pt;height:35.55pt;z-index:251658752;visibility:visible;mso-wrap-style:square;mso-width-percent:0;mso-height-percent:0;mso-wrap-distance-left:9pt;mso-wrap-distance-top:0;mso-wrap-distance-right:9pt;mso-wrap-distance-bottom:0;mso-position-horizontal:absolute;mso-position-horizontal-relative:text;mso-position-vertical:absolute;mso-position-vertical-relative:text;mso-width-percent:0;mso-height-percent:0;mso-width-relative:page;mso-height-relative:page;v-text-anchor:top" arcsize="10923f" o:gfxdata="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">
                 <v:textbox>
@@ -8568,7 +8797,7 @@
         <w:rPr>
           <w:rFonts w:ascii="Arial" w:hAnsi="Arial" w:cs="Arial"/>
           <w:noProof/>
-          <w:lang w:val="bg-BG" w:eastAsia="bg-BG"/>
+          <w:lang w:val="en-US" w:eastAsia="en-US"/>
         </w:rPr>
         <mc:AlternateContent>
           <mc:Choice Requires="wps">
@@ -8643,7 +8872,7 @@
               </wp:anchor>
             </w:drawing>
           </mc:Choice>
-          <mc:Fallback xmlns:cx2="http://schemas.microsoft.com/office/drawing/2015/10/21/chartex">
+          <mc:Fallback>
             <w:pict>
               <v:roundrect w14:anchorId="30A8E47E" id="AutoShape 23" o:spid="_x0000_s1035" style="position:absolute;left:0;text-align:left;margin-left:438.55pt;margin-top:11.15pt;width:82.5pt;height:35.5pt;z-index:251660800;visibility:visible;mso-wrap-style:square;mso-width-percent:0;mso-height-percent:0;mso-wrap-distance-left:9pt;mso-wrap-distance-top:0;mso-wrap-distance-right:9pt;mso-wrap-distance-bottom:0;mso-position-horizontal:absolute;mso-position-horizontal-relative:text;mso-position-vertical:absolute;mso-position-vertical-relative:text;mso-width-percent:0;mso-height-percent:0;mso-width-relative:page;mso-height-relative:page;v-text-anchor:top" arcsize="10923f" o:gfxdata="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">
                 <v:textbox>
@@ -8667,7 +8896,7 @@
         <w:rPr>
           <w:rFonts w:ascii="Arial" w:hAnsi="Arial" w:cs="Arial"/>
           <w:noProof/>
-          <w:lang w:val="bg-BG" w:eastAsia="bg-BG"/>
+          <w:lang w:val="en-US" w:eastAsia="en-US"/>
         </w:rPr>
         <mc:AlternateContent>
           <mc:Choice Requires="wps">
@@ -8742,7 +8971,7 @@
               </wp:anchor>
             </w:drawing>
           </mc:Choice>
-          <mc:Fallback xmlns:cx2="http://schemas.microsoft.com/office/drawing/2015/10/21/chartex">
+          <mc:Fallback>
             <w:pict>
               <v:roundrect w14:anchorId="285A19E1" id="AutoShape 22" o:spid="_x0000_s1036" style="position:absolute;left:0;text-align:left;margin-left:333.8pt;margin-top:11.15pt;width:92.65pt;height:35.55pt;z-index:251659776;visibility:visible;mso-wrap-style:square;mso-width-percent:0;mso-height-percent:0;mso-wrap-distance-left:9pt;mso-wrap-distance-top:0;mso-wrap-distance-right:9pt;mso-wrap-distance-bottom:0;mso-position-horizontal:absolute;mso-position-horizontal-relative:text;mso-position-vertical:absolute;mso-position-vertical-relative:text;mso-width-percent:0;mso-height-percent:0;mso-width-relative:page;mso-height-relative:page;v-text-anchor:top" arcsize="10923f" o:gfxdata="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">
                 <v:textbox>
@@ -8766,7 +8995,7 @@
         <w:rPr>
           <w:rFonts w:ascii="Arial" w:hAnsi="Arial" w:cs="Arial"/>
           <w:noProof/>
-          <w:lang w:val="bg-BG" w:eastAsia="bg-BG"/>
+          <w:lang w:val="en-US" w:eastAsia="en-US"/>
         </w:rPr>
         <mc:AlternateContent>
           <mc:Choice Requires="wps">
@@ -8841,7 +9070,7 @@
               </wp:anchor>
             </w:drawing>
           </mc:Choice>
-          <mc:Fallback xmlns:cx2="http://schemas.microsoft.com/office/drawing/2015/10/21/chartex">
+          <mc:Fallback>
             <w:pict>
               <v:shape w14:anchorId="3D98CD1B" id="AutoShape 20" o:spid="_x0000_s1026" type="#_x0000_t32" style="position:absolute;margin-left:220.1pt;margin-top:25.95pt;width:3.6pt;height:202.8pt;z-index:251657728;visibility:visible;mso-wrap-style:square;mso-width-percent:0;mso-height-percent:0;mso-wrap-distance-left:9pt;mso-wrap-distance-top:0;mso-wrap-distance-right:9pt;mso-wrap-distance-bottom:0;mso-position-horizontal:absolute;mso-position-horizontal-relative:text;mso-position-vertical:absolute;mso-position-vertical-relative:text;mso-width-percent:0;mso-height-percent:0;mso-width-relative:page;mso-height-relative:page" o:gfxdata="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" strokecolor="#4472c4" strokeweight="1pt">
                 <v:stroke dashstyle="dash"/>
@@ -8855,7 +9084,7 @@
         <w:rPr>
           <w:rFonts w:ascii="Arial" w:hAnsi="Arial" w:cs="Arial"/>
           <w:noProof/>
-          <w:lang w:val="bg-BG" w:eastAsia="bg-BG"/>
+          <w:lang w:val="en-US" w:eastAsia="en-US"/>
         </w:rPr>
         <mc:AlternateContent>
           <mc:Choice Requires="wps">
@@ -8930,7 +9159,7 @@
               </wp:anchor>
             </w:drawing>
           </mc:Choice>
-          <mc:Fallback xmlns:cx2="http://schemas.microsoft.com/office/drawing/2015/10/21/chartex">
+          <mc:Fallback>
             <w:pict>
               <v:shape w14:anchorId="185D37CA" id="AutoShape 15" o:spid="_x0000_s1026" type="#_x0000_t32" style="position:absolute;margin-left:117pt;margin-top:23.4pt;width:.75pt;height:205.5pt;z-index:251652608;visibility:visible;mso-wrap-style:square;mso-width-percent:0;mso-height-percent:0;mso-wrap-distance-left:9pt;mso-wrap-distance-top:0;mso-wrap-distance-right:9pt;mso-wrap-distance-bottom:0;mso-position-horizontal:absolute;mso-position-horizontal-relative:text;mso-position-vertical:absolute;mso-position-vertical-relative:text;mso-width-percent:0;mso-height-percent:0;mso-width-relative:page;mso-height-relative:page" o:gfxdata="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" strokecolor="#4472c4" strokeweight="1pt">
                 <v:stroke dashstyle="dash"/>
@@ -8960,7 +9189,7 @@
       <w:r>
         <w:rPr>
           <w:noProof/>
-          <w:lang w:val="bg-BG" w:eastAsia="bg-BG"/>
+          <w:lang w:val="en-US" w:eastAsia="en-US"/>
         </w:rPr>
         <mc:AlternateContent>
           <mc:Choice Requires="wps">
@@ -9035,7 +9264,7 @@
               </wp:anchor>
             </w:drawing>
           </mc:Choice>
-          <mc:Fallback xmlns:cx2="http://schemas.microsoft.com/office/drawing/2015/10/21/chartex">
+          <mc:Fallback>
             <w:pict>
               <v:shape w14:anchorId="654309E6" id="AutoShape 25" o:spid="_x0000_s1026" type="#_x0000_t32" style="position:absolute;margin-left:431.3pt;margin-top:1.3pt;width:3.6pt;height:201.4pt;z-index:251662848;visibility:visible;mso-wrap-style:square;mso-width-percent:0;mso-height-percent:0;mso-wrap-distance-left:9pt;mso-wrap-distance-top:0;mso-wrap-distance-right:9pt;mso-wrap-distance-bottom:0;mso-position-horizontal:absolute;mso-position-horizontal-relative:text;mso-position-vertical:absolute;mso-position-vertical-relative:text;mso-width-percent:0;mso-height-percent:0;mso-width-relative:page;mso-height-relative:page" o:gfxdata="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" strokecolor="#4472c4" strokeweight="1pt">
                 <v:stroke dashstyle="dash"/>
@@ -9048,7 +9277,7 @@
       <w:r>
         <w:rPr>
           <w:noProof/>
-          <w:lang w:val="bg-BG" w:eastAsia="bg-BG"/>
+          <w:lang w:val="en-US" w:eastAsia="en-US"/>
         </w:rPr>
         <mc:AlternateContent>
           <mc:Choice Requires="wps">
@@ -9123,7 +9352,7 @@
               </wp:anchor>
             </w:drawing>
           </mc:Choice>
-          <mc:Fallback xmlns:cx2="http://schemas.microsoft.com/office/drawing/2015/10/21/chartex">
+          <mc:Fallback>
             <w:pict>
               <v:shape w14:anchorId="717D95D1" id="AutoShape 24" o:spid="_x0000_s1026" type="#_x0000_t32" style="position:absolute;margin-left:330.8pt;margin-top:1.3pt;width:3.6pt;height:201.4pt;z-index:251661824;visibility:visible;mso-wrap-style:square;mso-width-percent:0;mso-height-percent:0;mso-wrap-distance-left:9pt;mso-wrap-distance-top:0;mso-wrap-distance-right:9pt;mso-wrap-distance-bottom:0;mso-position-horizontal:absolute;mso-position-horizontal-relative:text;mso-position-vertical:absolute;mso-position-vertical-relative:text;mso-width-percent:0;mso-height-percent:0;mso-width-relative:page;mso-height-relative:page" o:gfxdata="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" strokecolor="#4472c4" strokeweight="1pt">
                 <v:stroke dashstyle="dash"/>
@@ -9141,7 +9370,7 @@
       <w:r>
         <w:rPr>
           <w:noProof/>
-          <w:lang w:val="bg-BG" w:eastAsia="bg-BG"/>
+          <w:lang w:val="en-US" w:eastAsia="en-US"/>
         </w:rPr>
         <mc:AlternateContent>
           <mc:Choice Requires="wps">
@@ -9231,7 +9460,7 @@
               </wp:anchor>
             </w:drawing>
           </mc:Choice>
-          <mc:Fallback xmlns:cx2="http://schemas.microsoft.com/office/drawing/2015/10/21/chartex">
+          <mc:Fallback>
             <w:pict>
               <v:roundrect w14:anchorId="6D46C5C6" id="AutoShape 40" o:spid="_x0000_s1037" style="position:absolute;left:0;text-align:left;margin-left:438.55pt;margin-top:11.55pt;width:81.8pt;height:38.3pt;z-index:251675136;visibility:visible;mso-wrap-style:square;mso-width-percent:0;mso-height-percent:0;mso-wrap-distance-left:9pt;mso-wrap-distance-top:0;mso-wrap-distance-right:9pt;mso-wrap-distance-bottom:0;mso-position-horizontal:absolute;mso-position-horizontal-relative:text;mso-position-vertical:absolute;mso-position-vertical-relative:text;mso-width-percent:0;mso-height-percent:0;mso-width-relative:page;mso-height-relative:page;v-text-anchor:top" arcsize="10923f" o:gfxdata="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" strokecolor="#f4b083" strokeweight="1pt">
                 <v:fill color2="#f7caac" focus="100%" type="gradient"/>
@@ -9256,7 +9485,7 @@
       <w:r>
         <w:rPr>
           <w:noProof/>
-          <w:lang w:val="bg-BG" w:eastAsia="bg-BG"/>
+          <w:lang w:val="en-US" w:eastAsia="en-US"/>
         </w:rPr>
         <mc:AlternateContent>
           <mc:Choice Requires="wps">
@@ -9346,7 +9575,7 @@
               </wp:anchor>
             </w:drawing>
           </mc:Choice>
-          <mc:Fallback xmlns:cx2="http://schemas.microsoft.com/office/drawing/2015/10/21/chartex">
+          <mc:Fallback>
             <w:pict>
               <v:roundrect w14:anchorId="56023456" id="AutoShape 32" o:spid="_x0000_s1038" style="position:absolute;left:0;text-align:left;margin-left:339.9pt;margin-top:11.55pt;width:91.65pt;height:35.25pt;z-index:251666944;visibility:visible;mso-wrap-style:square;mso-width-percent:0;mso-height-percent:0;mso-wrap-distance-left:9pt;mso-wrap-distance-top:0;mso-wrap-distance-right:9pt;mso-wrap-distance-bottom:0;mso-position-horizontal:absolute;mso-position-horizontal-relative:text;mso-position-vertical:absolute;mso-position-vertical-relative:text;mso-width-percent:0;mso-height-percent:0;mso-width-relative:page;mso-height-relative:page;v-text-anchor:top" arcsize="10923f" o:gfxdata="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" strokecolor="#a8d08d" strokeweight="1pt">
                 <v:fill color2="#c5e0b3" focus="100%" type="gradient"/>
@@ -9376,7 +9605,7 @@
       <w:r>
         <w:rPr>
           <w:noProof/>
-          <w:lang w:val="bg-BG" w:eastAsia="bg-BG"/>
+          <w:lang w:val="en-US" w:eastAsia="en-US"/>
         </w:rPr>
         <mc:AlternateContent>
           <mc:Choice Requires="wps">
@@ -9466,7 +9695,7 @@
               </wp:anchor>
             </w:drawing>
           </mc:Choice>
-          <mc:Fallback xmlns:cx2="http://schemas.microsoft.com/office/drawing/2015/10/21/chartex">
+          <mc:Fallback>
             <w:pict>
               <v:roundrect w14:anchorId="3B6AFF39" id="AutoShape 17" o:spid="_x0000_s1039" style="position:absolute;left:0;text-align:left;margin-left:46.3pt;margin-top:1.95pt;width:67.8pt;height:42.75pt;z-index:251654656;visibility:visible;mso-wrap-style:square;mso-width-percent:0;mso-height-percent:0;mso-wrap-distance-left:9pt;mso-wrap-distance-top:0;mso-wrap-distance-right:9pt;mso-wrap-distance-bottom:0;mso-position-horizontal:absolute;mso-position-horizontal-relative:text;mso-position-vertical:absolute;mso-position-vertical-relative:text;mso-width-percent:0;mso-height-percent:0;mso-width-relative:page;mso-height-relative:page;v-text-anchor:top" arcsize="10923f" o:gfxdata="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" strokecolor="#a8d08d" strokeweight="1pt">
                 <v:fill color2="#c5e0b3" focus="100%" type="gradient"/>
@@ -9491,7 +9720,7 @@
       <w:r>
         <w:rPr>
           <w:noProof/>
-          <w:lang w:val="bg-BG" w:eastAsia="bg-BG"/>
+          <w:lang w:val="en-US" w:eastAsia="en-US"/>
         </w:rPr>
         <mc:AlternateContent>
           <mc:Choice Requires="wps">
@@ -9581,7 +9810,7 @@
               </wp:anchor>
             </w:drawing>
           </mc:Choice>
-          <mc:Fallback xmlns:cx2="http://schemas.microsoft.com/office/drawing/2015/10/21/chartex">
+          <mc:Fallback>
             <w:pict>
               <v:roundrect w14:anchorId="0204DA11" id="AutoShape 27" o:spid="_x0000_s1040" style="position:absolute;left:0;text-align:left;margin-left:147.75pt;margin-top:1.95pt;width:72.45pt;height:41.25pt;z-index:251664896;visibility:visible;mso-wrap-style:square;mso-width-percent:0;mso-height-percent:0;mso-wrap-distance-left:9pt;mso-wrap-distance-top:0;mso-wrap-distance-right:9pt;mso-wrap-distance-bottom:0;mso-position-horizontal:absolute;mso-position-horizontal-relative:text;mso-position-vertical:absolute;mso-position-vertical-relative:text;mso-width-percent:0;mso-height-percent:0;mso-width-relative:page;mso-height-relative:page;v-text-anchor:top" arcsize="10923f" o:gfxdata="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" strokecolor="#a8d08d" strokeweight="1pt">
                 <v:fill color2="#c5e0b3" focus="100%" type="gradient"/>
@@ -9606,7 +9835,7 @@
       <w:r>
         <w:rPr>
           <w:noProof/>
-          <w:lang w:val="bg-BG" w:eastAsia="bg-BG"/>
+          <w:lang w:val="en-US" w:eastAsia="en-US"/>
         </w:rPr>
         <mc:AlternateContent>
           <mc:Choice Requires="wps">
@@ -9696,7 +9925,7 @@
               </wp:anchor>
             </w:drawing>
           </mc:Choice>
-          <mc:Fallback xmlns:cx2="http://schemas.microsoft.com/office/drawing/2015/10/21/chartex">
+          <mc:Fallback>
             <w:pict>
               <v:roundrect w14:anchorId="01E51B34" id="AutoShape 35" o:spid="_x0000_s1041" style="position:absolute;left:0;text-align:left;margin-left:253.75pt;margin-top:1.9pt;width:58.5pt;height:42.75pt;z-index:251670016;visibility:visible;mso-wrap-style:square;mso-width-percent:0;mso-height-percent:0;mso-wrap-distance-left:9pt;mso-wrap-distance-top:0;mso-wrap-distance-right:9pt;mso-wrap-distance-bottom:0;mso-position-horizontal:absolute;mso-position-horizontal-relative:text;mso-position-vertical:absolute;mso-position-vertical-relative:text;mso-width-percent:0;mso-height-percent:0;mso-width-relative:page;mso-height-relative:page;v-text-anchor:top" arcsize="10923f" o:gfxdata="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" strokecolor="#a8d08d" strokeweight="1pt">
                 <v:fill color2="#c5e0b3" focus="100%" type="gradient"/>
@@ -9726,7 +9955,7 @@
       <w:r>
         <w:rPr>
           <w:noProof/>
-          <w:lang w:val="bg-BG" w:eastAsia="bg-BG"/>
+          <w:lang w:val="en-US" w:eastAsia="en-US"/>
         </w:rPr>
         <mc:AlternateContent>
           <mc:Choice Requires="wps">
@@ -9790,7 +10019,7 @@
               </wp:anchor>
             </w:drawing>
           </mc:Choice>
-          <mc:Fallback xmlns:cx2="http://schemas.microsoft.com/office/drawing/2015/10/21/chartex">
+          <mc:Fallback>
             <w:pict>
               <v:shape w14:anchorId="0B2BFE75" id="AutoShape 18" o:spid="_x0000_s1026" type="#_x0000_t32" style="position:absolute;margin-left:13.55pt;margin-top:5.9pt;width:32.75pt;height:27.5pt;flip:y;z-index:251655680;visibility:visible;mso-wrap-style:square;mso-width-percent:0;mso-height-percent:0;mso-wrap-distance-left:9pt;mso-wrap-distance-top:0;mso-wrap-distance-right:9pt;mso-wrap-distance-bottom:0;mso-position-horizontal:absolute;mso-position-horizontal-relative:text;mso-position-vertical:absolute;mso-position-vertical-relative:text;mso-width-percent:0;mso-height-percent:0;mso-width-relative:page;mso-height-relative:page" o:gfxdata="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">
                 <v:stroke endarrow="block"/>
@@ -9802,7 +10031,7 @@
       <w:r>
         <w:rPr>
           <w:noProof/>
-          <w:lang w:val="bg-BG" w:eastAsia="bg-BG"/>
+          <w:lang w:val="en-US" w:eastAsia="en-US"/>
         </w:rPr>
         <mc:AlternateContent>
           <mc:Choice Requires="wps">
@@ -9866,7 +10095,7 @@
               </wp:anchor>
             </w:drawing>
           </mc:Choice>
-          <mc:Fallback xmlns:cx2="http://schemas.microsoft.com/office/drawing/2015/10/21/chartex">
+          <mc:Fallback>
             <w:pict>
               <v:shape w14:anchorId="086F305C" id="AutoShape 33" o:spid="_x0000_s1026" type="#_x0000_t32" style="position:absolute;margin-left:220.2pt;margin-top:9pt;width:34.5pt;height:1.5pt;flip:y;z-index:251667968;visibility:visible;mso-wrap-style:square;mso-width-percent:0;mso-height-percent:0;mso-wrap-distance-left:9pt;mso-wrap-distance-top:0;mso-wrap-distance-right:9pt;mso-wrap-distance-bottom:0;mso-position-horizontal:absolute;mso-position-horizontal-relative:text;mso-position-vertical:absolute;mso-position-vertical-relative:text;mso-width-percent:0;mso-height-percent:0;mso-width-relative:page;mso-height-relative:page" o:gfxdata="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">
                 <v:stroke endarrow="block"/>
@@ -9878,7 +10107,7 @@
       <w:r>
         <w:rPr>
           <w:noProof/>
-          <w:lang w:val="bg-BG" w:eastAsia="bg-BG"/>
+          <w:lang w:val="en-US" w:eastAsia="en-US"/>
         </w:rPr>
         <mc:AlternateContent>
           <mc:Choice Requires="wps">
@@ -9942,7 +10171,7 @@
               </wp:anchor>
             </w:drawing>
           </mc:Choice>
-          <mc:Fallback xmlns:cx2="http://schemas.microsoft.com/office/drawing/2015/10/21/chartex">
+          <mc:Fallback>
             <w:pict>
               <v:shape w14:anchorId="02DCD902" id="AutoShape 29" o:spid="_x0000_s1026" type="#_x0000_t32" style="position:absolute;margin-left:114.1pt;margin-top:5.9pt;width:32.75pt;height:60.75pt;flip:y;z-index:251665920;visibility:visible;mso-wrap-style:square;mso-width-percent:0;mso-height-percent:0;mso-wrap-distance-left:9pt;mso-wrap-distance-top:0;mso-wrap-distance-right:9pt;mso-wrap-distance-bottom:0;mso-position-horizontal:absolute;mso-position-horizontal-relative:text;mso-position-vertical:absolute;mso-position-vertical-relative:text;mso-width-percent:0;mso-height-percent:0;mso-width-relative:page;mso-height-relative:page" o:gfxdata="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">
                 <v:stroke endarrow="block"/>
@@ -9954,7 +10183,7 @@
       <w:r>
         <w:rPr>
           <w:noProof/>
-          <w:lang w:val="bg-BG" w:eastAsia="bg-BG"/>
+          <w:lang w:val="en-US" w:eastAsia="en-US"/>
         </w:rPr>
         <mc:AlternateContent>
           <mc:Choice Requires="wps">
@@ -10044,7 +10273,7 @@
               </wp:anchor>
             </w:drawing>
           </mc:Choice>
-          <mc:Fallback xmlns:cx2="http://schemas.microsoft.com/office/drawing/2015/10/21/chartex">
+          <mc:Fallback>
             <w:pict>
               <v:roundrect w14:anchorId="240B7A6B" id="AutoShape 16" o:spid="_x0000_s1042" style="position:absolute;left:0;text-align:left;margin-left:-44.4pt;margin-top:16.7pt;width:57.95pt;height:37.45pt;z-index:251653632;visibility:visible;mso-wrap-style:square;mso-width-percent:0;mso-height-percent:0;mso-wrap-distance-left:9pt;mso-wrap-distance-top:0;mso-wrap-distance-right:9pt;mso-wrap-distance-bottom:0;mso-position-horizontal:absolute;mso-position-horizontal-relative:text;mso-position-vertical:absolute;mso-position-vertical-relative:text;mso-width-percent:0;mso-height-percent:0;mso-width-relative:page;mso-height-relative:page;v-text-anchor:top" arcsize="10923f" o:gfxdata="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" strokecolor="#f4b083" strokeweight="1pt">
                 <v:fill color2="#f7caac" focus="100%" type="gradient"/>
@@ -10077,7 +10306,7 @@
       <w:r>
         <w:rPr>
           <w:noProof/>
-          <w:lang w:val="bg-BG" w:eastAsia="bg-BG"/>
+          <w:lang w:val="en-US" w:eastAsia="en-US"/>
         </w:rPr>
         <mc:AlternateContent>
           <mc:Choice Requires="wps">
@@ -10167,7 +10396,7 @@
               </wp:anchor>
             </w:drawing>
           </mc:Choice>
-          <mc:Fallback xmlns:cx2="http://schemas.microsoft.com/office/drawing/2015/10/21/chartex">
+          <mc:Fallback>
             <w:pict>
               <v:roundrect w14:anchorId="060E2C6B" id="AutoShape 37" o:spid="_x0000_s1043" style="position:absolute;left:0;text-align:left;margin-left:339.9pt;margin-top:8.95pt;width:91.65pt;height:29.6pt;z-index:251672064;visibility:visible;mso-wrap-style:square;mso-width-percent:0;mso-height-percent:0;mso-wrap-distance-left:9pt;mso-wrap-distance-top:0;mso-wrap-distance-right:9pt;mso-wrap-distance-bottom:0;mso-position-horizontal:absolute;mso-position-horizontal-relative:text;mso-position-vertical:absolute;mso-position-vertical-relative:text;mso-width-percent:0;mso-height-percent:0;mso-width-relative:page;mso-height-relative:page;v-text-anchor:top" arcsize="10923f" o:gfxdata="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" strokecolor="#a8d08d" strokeweight="1pt">
                 <v:fill color2="#c5e0b3" focus="100%" type="gradient"/>
@@ -10202,7 +10431,7 @@
       <w:r>
         <w:rPr>
           <w:noProof/>
-          <w:lang w:val="bg-BG" w:eastAsia="bg-BG"/>
+          <w:lang w:val="en-US" w:eastAsia="en-US"/>
         </w:rPr>
         <mc:AlternateContent>
           <mc:Choice Requires="wps">
@@ -10292,7 +10521,7 @@
               </wp:anchor>
             </w:drawing>
           </mc:Choice>
-          <mc:Fallback xmlns:cx2="http://schemas.microsoft.com/office/drawing/2015/10/21/chartex">
+          <mc:Fallback>
             <w:pict>
               <v:roundrect w14:anchorId="463CA6EA" id="AutoShape 34" o:spid="_x0000_s1044" style="position:absolute;left:0;text-align:left;margin-left:438.55pt;margin-top:6.6pt;width:85.55pt;height:42.75pt;z-index:251668992;visibility:visible;mso-wrap-style:square;mso-width-percent:0;mso-height-percent:0;mso-wrap-distance-left:9pt;mso-wrap-distance-top:0;mso-wrap-distance-right:9pt;mso-wrap-distance-bottom:0;mso-position-horizontal:absolute;mso-position-horizontal-relative:text;mso-position-vertical:absolute;mso-position-vertical-relative:text;mso-width-percent:0;mso-height-percent:0;mso-width-relative:page;mso-height-relative:page;v-text-anchor:top" arcsize="10923f" o:gfxdata="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" strokecolor="#f4b083" strokeweight="1pt">
                 <v:fill color2="#f7caac" focus="100%" type="gradient"/>
@@ -10317,7 +10546,7 @@
       <w:r>
         <w:rPr>
           <w:noProof/>
-          <w:lang w:val="bg-BG" w:eastAsia="bg-BG"/>
+          <w:lang w:val="en-US" w:eastAsia="en-US"/>
         </w:rPr>
         <mc:AlternateContent>
           <mc:Choice Requires="wps">
@@ -10407,7 +10636,7 @@
               </wp:anchor>
             </w:drawing>
           </mc:Choice>
-          <mc:Fallback xmlns:cx2="http://schemas.microsoft.com/office/drawing/2015/10/21/chartex">
+          <mc:Fallback>
             <w:pict>
               <v:roundrect w14:anchorId="5F5824AC" id="AutoShape 36" o:spid="_x0000_s1045" style="position:absolute;left:0;text-align:left;margin-left:145.85pt;margin-top:1pt;width:74.35pt;height:42.75pt;z-index:251671040;visibility:visible;mso-wrap-style:square;mso-width-percent:0;mso-height-percent:0;mso-wrap-distance-left:9pt;mso-wrap-distance-top:0;mso-wrap-distance-right:9pt;mso-wrap-distance-bottom:0;mso-position-horizontal:absolute;mso-position-horizontal-relative:text;mso-position-vertical:absolute;mso-position-vertical-relative:text;mso-width-percent:0;mso-height-percent:0;mso-width-relative:page;mso-height-relative:page;v-text-anchor:top" arcsize="10923f" o:gfxdata="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" strokecolor="#a8d08d" strokeweight="1pt">
                 <v:fill color2="#c5e0b3" focus="100%" type="gradient"/>
@@ -10432,7 +10661,7 @@
       <w:r>
         <w:rPr>
           <w:noProof/>
-          <w:lang w:val="bg-BG" w:eastAsia="bg-BG"/>
+          <w:lang w:val="en-US" w:eastAsia="en-US"/>
         </w:rPr>
         <mc:AlternateContent>
           <mc:Choice Requires="wps">
@@ -10522,7 +10751,7 @@
               </wp:anchor>
             </w:drawing>
           </mc:Choice>
-          <mc:Fallback xmlns:cx2="http://schemas.microsoft.com/office/drawing/2015/10/21/chartex">
+          <mc:Fallback>
             <w:pict>
               <v:roundrect w14:anchorId="0366AF41" id="AutoShape 26" o:spid="_x0000_s1046" style="position:absolute;left:0;text-align:left;margin-left:50.95pt;margin-top:1.95pt;width:63.1pt;height:42.75pt;z-index:251663872;visibility:visible;mso-wrap-style:square;mso-width-percent:0;mso-height-percent:0;mso-wrap-distance-left:9pt;mso-wrap-distance-top:0;mso-wrap-distance-right:9pt;mso-wrap-distance-bottom:0;mso-position-horizontal:absolute;mso-position-horizontal-relative:text;mso-position-vertical:absolute;mso-position-vertical-relative:text;mso-width-percent:0;mso-height-percent:0;mso-width-relative:page;mso-height-relative:page;v-text-anchor:top" arcsize="10923f" o:gfxdata="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" strokecolor="#a8d08d" strokeweight="1pt">
                 <v:fill color2="#c5e0b3" focus="100%" type="gradient"/>
@@ -10556,7 +10785,7 @@
         <w:rPr>
           <w:rFonts w:ascii="Arial" w:hAnsi="Arial" w:cs="Arial"/>
           <w:noProof/>
-          <w:lang w:val="bg-BG" w:eastAsia="bg-BG"/>
+          <w:lang w:val="en-US" w:eastAsia="en-US"/>
         </w:rPr>
         <mc:AlternateContent>
           <mc:Choice Requires="wps">
@@ -10646,7 +10875,7 @@
               </wp:anchor>
             </w:drawing>
           </mc:Choice>
-          <mc:Fallback xmlns:cx2="http://schemas.microsoft.com/office/drawing/2015/10/21/chartex">
+          <mc:Fallback>
             <w:pict>
               <v:roundrect w14:anchorId="50D5CECA" id="AutoShape 38" o:spid="_x0000_s1047" style="position:absolute;left:0;text-align:left;margin-left:339.9pt;margin-top:.5pt;width:91.6pt;height:28.75pt;z-index:251673088;visibility:visible;mso-wrap-style:square;mso-width-percent:0;mso-height-percent:0;mso-wrap-distance-left:9pt;mso-wrap-distance-top:0;mso-wrap-distance-right:9pt;mso-wrap-distance-bottom:0;mso-position-horizontal:absolute;mso-position-horizontal-relative:text;mso-position-vertical:absolute;mso-position-vertical-relative:text;mso-width-percent:0;mso-height-percent:0;mso-width-relative:page;mso-height-relative:page;v-text-anchor:top" arcsize="10923f" o:gfxdata="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" strokecolor="#a8d08d" strokeweight="1pt">
                 <v:fill color2="#c5e0b3" focus="100%" type="gradient"/>
@@ -10681,7 +10910,7 @@
       <w:r>
         <w:rPr>
           <w:noProof/>
-          <w:lang w:val="bg-BG" w:eastAsia="bg-BG"/>
+          <w:lang w:val="en-US" w:eastAsia="en-US"/>
         </w:rPr>
         <mc:AlternateContent>
           <mc:Choice Requires="wps">
@@ -10771,7 +11000,7 @@
               </wp:anchor>
             </w:drawing>
           </mc:Choice>
-          <mc:Fallback xmlns:cx2="http://schemas.microsoft.com/office/drawing/2015/10/21/chartex">
+          <mc:Fallback>
             <w:pict>
               <v:roundrect w14:anchorId="62B3245C" id="AutoShape 39" o:spid="_x0000_s1048" style="position:absolute;left:0;text-align:left;margin-left:339.9pt;margin-top:1.35pt;width:91.65pt;height:42.75pt;z-index:251674112;visibility:visible;mso-wrap-style:square;mso-width-percent:0;mso-height-percent:0;mso-wrap-distance-left:9pt;mso-wrap-distance-top:0;mso-wrap-distance-right:9pt;mso-wrap-distance-bottom:0;mso-position-horizontal:absolute;mso-position-horizontal-relative:text;mso-position-vertical:absolute;mso-position-vertical-relative:text;mso-width-percent:0;mso-height-percent:0;mso-width-relative:page;mso-height-relative:page;v-text-anchor:top" arcsize="10923f" o:gfxdata="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" strokecolor="#a8d08d" strokeweight="1pt">
                 <v:fill color2="#c5e0b3" focus="100%" type="gradient"/>
@@ -11520,10 +11749,10 @@
     <w:p/>
     <w:p/>
     <w:sectPr>
-      <w:headerReference w:type="default" r:id="rId8"/>
-      <w:footerReference w:type="default" r:id="rId9"/>
-      <w:headerReference w:type="first" r:id="rId10"/>
-      <w:footerReference w:type="first" r:id="rId11"/>
+      <w:headerReference w:type="default" r:id="rId9"/>
+      <w:footerReference w:type="default" r:id="rId10"/>
+      <w:headerReference w:type="first" r:id="rId11"/>
+      <w:footerReference w:type="first" r:id="rId12"/>
       <w:type w:val="continuous"/>
       <w:pgSz w:w="12240" w:h="15840" w:code="1"/>
       <w:pgMar w:top="720" w:right="1440" w:bottom="720" w:left="1440" w:header="720" w:footer="302" w:gutter="0"/>
@@ -11535,7 +11764,7 @@
 </file>
 
 <file path=word/endnotes.xml><?xml version="1.0" encoding="utf-8"?>
-<w:endnotes xmlns:wpc="http://schemas.microsoft.com/office/word/2010/wordprocessingCanvas" xmlns:cx="http://schemas.microsoft.com/office/drawing/2014/chartex" xmlns:cx1="http://schemas.microsoft.com/office/drawing/2015/9/8/chartex" xmlns:mc="http://schemas.openxmlformats.org/markup-compatibility/2006" xmlns:o="urn:schemas-microsoft-com:office:office" xmlns:r="http://schemas.openxmlformats.org/officeDocument/2006/relationships" xmlns:m="http://schemas.openxmlformats.org/officeDocument/2006/math" xmlns:v="urn:schemas-microsoft-com:vml" xmlns:wp14="http://schemas.microsoft.com/office/word/2010/wordprocessingDrawing" xmlns:wp="http://schemas.openxmlformats.org/drawingml/2006/wordprocessingDrawing" xmlns:w10="urn:schemas-microsoft-com:office:word" xmlns:w="http://schemas.openxmlformats.org/wordprocessingml/2006/main" xmlns:w14="http://schemas.microsoft.com/office/word/2010/wordml" xmlns:w15="http://schemas.microsoft.com/office/word/2012/wordml" xmlns:w16se="http://schemas.microsoft.com/office/word/2015/wordml/symex" xmlns:wpg="http://schemas.microsoft.com/office/word/2010/wordprocessingGroup" xmlns:wpi="http://schemas.microsoft.com/office/word/2010/wordprocessingInk" xmlns:wne="http://schemas.microsoft.com/office/word/2006/wordml" xmlns:wps="http://schemas.microsoft.com/office/word/2010/wordprocessingShape" mc:Ignorable="w14 w15 w16se wp14">
+<w:endnotes xmlns:wpc="http://schemas.microsoft.com/office/word/2010/wordprocessingCanvas" xmlns:cx="http://schemas.microsoft.com/office/drawing/2014/chartex" xmlns:cx1="http://schemas.microsoft.com/office/drawing/2015/9/8/chartex" xmlns:cx2="http://schemas.microsoft.com/office/drawing/2015/10/21/chartex" xmlns:mc="http://schemas.openxmlformats.org/markup-compatibility/2006" xmlns:o="urn:schemas-microsoft-com:office:office" xmlns:r="http://schemas.openxmlformats.org/officeDocument/2006/relationships" xmlns:m="http://schemas.openxmlformats.org/officeDocument/2006/math" xmlns:v="urn:schemas-microsoft-com:vml" xmlns:wp14="http://schemas.microsoft.com/office/word/2010/wordprocessingDrawing" xmlns:wp="http://schemas.openxmlformats.org/drawingml/2006/wordprocessingDrawing" xmlns:w10="urn:schemas-microsoft-com:office:word" xmlns:w="http://schemas.openxmlformats.org/wordprocessingml/2006/main" xmlns:w14="http://schemas.microsoft.com/office/word/2010/wordml" xmlns:w15="http://schemas.microsoft.com/office/word/2012/wordml" xmlns:w16se="http://schemas.microsoft.com/office/word/2015/wordml/symex" xmlns:wpg="http://schemas.microsoft.com/office/word/2010/wordprocessingGroup" xmlns:wpi="http://schemas.microsoft.com/office/word/2010/wordprocessingInk" xmlns:wne="http://schemas.microsoft.com/office/word/2006/wordml" xmlns:wps="http://schemas.microsoft.com/office/word/2010/wordprocessingShape" mc:Ignorable="w14 w15 w16se wp14">
   <w:endnote w:type="separator" w:id="-1">
     <w:p>
       <w:r>
@@ -11554,7 +11783,7 @@
 </file>
 
 <file path=word/footer1.xml><?xml version="1.0" encoding="utf-8"?>
-<w:ftr xmlns:wpc="http://schemas.microsoft.com/office/word/2010/wordprocessingCanvas" xmlns:cx="http://schemas.microsoft.com/office/drawing/2014/chartex" xmlns:cx1="http://schemas.microsoft.com/office/drawing/2015/9/8/chartex" xmlns:mc="http://schemas.openxmlformats.org/markup-compatibility/2006" xmlns:o="urn:schemas-microsoft-com:office:office" xmlns:r="http://schemas.openxmlformats.org/officeDocument/2006/relationships" xmlns:m="http://schemas.openxmlformats.org/officeDocument/2006/math" xmlns:v="urn:schemas-microsoft-com:vml" xmlns:wp14="http://schemas.microsoft.com/office/word/2010/wordprocessingDrawing" xmlns:wp="http://schemas.openxmlformats.org/drawingml/2006/wordprocessingDrawing" xmlns:w10="urn:schemas-microsoft-com:office:word" xmlns:w="http://schemas.openxmlformats.org/wordprocessingml/2006/main" xmlns:w14="http://schemas.microsoft.com/office/word/2010/wordml" xmlns:w15="http://schemas.microsoft.com/office/word/2012/wordml" xmlns:w16se="http://schemas.microsoft.com/office/word/2015/wordml/symex" xmlns:wpg="http://schemas.microsoft.com/office/word/2010/wordprocessingGroup" xmlns:wpi="http://schemas.microsoft.com/office/word/2010/wordprocessingInk" xmlns:wne="http://schemas.microsoft.com/office/word/2006/wordml" xmlns:wps="http://schemas.microsoft.com/office/word/2010/wordprocessingShape" mc:Ignorable="w14 w15 w16se wp14">
+<w:ftr xmlns:wpc="http://schemas.microsoft.com/office/word/2010/wordprocessingCanvas" xmlns:cx="http://schemas.microsoft.com/office/drawing/2014/chartex" xmlns:cx1="http://schemas.microsoft.com/office/drawing/2015/9/8/chartex" xmlns:cx2="http://schemas.microsoft.com/office/drawing/2015/10/21/chartex" xmlns:mc="http://schemas.openxmlformats.org/markup-compatibility/2006" xmlns:o="urn:schemas-microsoft-com:office:office" xmlns:r="http://schemas.openxmlformats.org/officeDocument/2006/relationships" xmlns:m="http://schemas.openxmlformats.org/officeDocument/2006/math" xmlns:v="urn:schemas-microsoft-com:vml" xmlns:wp14="http://schemas.microsoft.com/office/word/2010/wordprocessingDrawing" xmlns:wp="http://schemas.openxmlformats.org/drawingml/2006/wordprocessingDrawing" xmlns:w10="urn:schemas-microsoft-com:office:word" xmlns:w="http://schemas.openxmlformats.org/wordprocessingml/2006/main" xmlns:w14="http://schemas.microsoft.com/office/word/2010/wordml" xmlns:w15="http://schemas.microsoft.com/office/word/2012/wordml" xmlns:w16se="http://schemas.microsoft.com/office/word/2015/wordml/symex" xmlns:wpg="http://schemas.microsoft.com/office/word/2010/wordprocessingGroup" xmlns:wpi="http://schemas.microsoft.com/office/word/2010/wordprocessingInk" xmlns:wne="http://schemas.microsoft.com/office/word/2006/wordml" xmlns:wps="http://schemas.microsoft.com/office/word/2010/wordprocessingShape" mc:Ignorable="w14 w15 w16se wp14">
   <w:p>
     <w:pPr>
       <w:pStyle w:val="Footer"/>
@@ -11600,7 +11829,7 @@
         <w:sz w:val="18"/>
         <w:szCs w:val="18"/>
       </w:rPr>
-      <w:t>12</w:t>
+      <w:t>16</w:t>
     </w:r>
     <w:r>
       <w:rPr>
@@ -11621,7 +11850,7 @@
 </file>
 
 <file path=word/footer2.xml><?xml version="1.0" encoding="utf-8"?>
-<w:ftr xmlns:wpc="http://schemas.microsoft.com/office/word/2010/wordprocessingCanvas" xmlns:cx="http://schemas.microsoft.com/office/drawing/2014/chartex" xmlns:cx1="http://schemas.microsoft.com/office/drawing/2015/9/8/chartex" xmlns:mc="http://schemas.openxmlformats.org/markup-compatibility/2006" xmlns:o="urn:schemas-microsoft-com:office:office" xmlns:r="http://schemas.openxmlformats.org/officeDocument/2006/relationships" xmlns:m="http://schemas.openxmlformats.org/officeDocument/2006/math" xmlns:v="urn:schemas-microsoft-com:vml" xmlns:wp14="http://schemas.microsoft.com/office/word/2010/wordprocessingDrawing" xmlns:wp="http://schemas.openxmlformats.org/drawingml/2006/wordprocessingDrawing" xmlns:w10="urn:schemas-microsoft-com:office:word" xmlns:w="http://schemas.openxmlformats.org/wordprocessingml/2006/main" xmlns:w14="http://schemas.microsoft.com/office/word/2010/wordml" xmlns:w15="http://schemas.microsoft.com/office/word/2012/wordml" xmlns:w16se="http://schemas.microsoft.com/office/word/2015/wordml/symex" xmlns:wpg="http://schemas.microsoft.com/office/word/2010/wordprocessingGroup" xmlns:wpi="http://schemas.microsoft.com/office/word/2010/wordprocessingInk" xmlns:wne="http://schemas.microsoft.com/office/word/2006/wordml" xmlns:wps="http://schemas.microsoft.com/office/word/2010/wordprocessingShape" mc:Ignorable="w14 w15 w16se wp14">
+<w:ftr xmlns:wpc="http://schemas.microsoft.com/office/word/2010/wordprocessingCanvas" xmlns:cx="http://schemas.microsoft.com/office/drawing/2014/chartex" xmlns:cx1="http://schemas.microsoft.com/office/drawing/2015/9/8/chartex" xmlns:cx2="http://schemas.microsoft.com/office/drawing/2015/10/21/chartex" xmlns:mc="http://schemas.openxmlformats.org/markup-compatibility/2006" xmlns:o="urn:schemas-microsoft-com:office:office" xmlns:r="http://schemas.openxmlformats.org/officeDocument/2006/relationships" xmlns:m="http://schemas.openxmlformats.org/officeDocument/2006/math" xmlns:v="urn:schemas-microsoft-com:vml" xmlns:wp14="http://schemas.microsoft.com/office/word/2010/wordprocessingDrawing" xmlns:wp="http://schemas.openxmlformats.org/drawingml/2006/wordprocessingDrawing" xmlns:w10="urn:schemas-microsoft-com:office:word" xmlns:w="http://schemas.openxmlformats.org/wordprocessingml/2006/main" xmlns:w14="http://schemas.microsoft.com/office/word/2010/wordml" xmlns:w15="http://schemas.microsoft.com/office/word/2012/wordml" xmlns:w16se="http://schemas.microsoft.com/office/word/2015/wordml/symex" xmlns:wpg="http://schemas.microsoft.com/office/word/2010/wordprocessingGroup" xmlns:wpi="http://schemas.microsoft.com/office/word/2010/wordprocessingInk" xmlns:wne="http://schemas.microsoft.com/office/word/2006/wordml" xmlns:wps="http://schemas.microsoft.com/office/word/2010/wordprocessingShape" mc:Ignorable="w14 w15 w16se wp14">
   <w:p>
     <w:pPr>
       <w:pStyle w:val="Footer"/>
@@ -11691,7 +11920,7 @@
 </file>
 
 <file path=word/footnotes.xml><?xml version="1.0" encoding="utf-8"?>
-<w:footnotes xmlns:wpc="http://schemas.microsoft.com/office/word/2010/wordprocessingCanvas" xmlns:cx="http://schemas.microsoft.com/office/drawing/2014/chartex" xmlns:cx1="http://schemas.microsoft.com/office/drawing/2015/9/8/chartex" xmlns:mc="http://schemas.openxmlformats.org/markup-compatibility/2006" xmlns:o="urn:schemas-microsoft-com:office:office" xmlns:r="http://schemas.openxmlformats.org/officeDocument/2006/relationships" xmlns:m="http://schemas.openxmlformats.org/officeDocument/2006/math" xmlns:v="urn:schemas-microsoft-com:vml" xmlns:wp14="http://schemas.microsoft.com/office/word/2010/wordprocessingDrawing" xmlns:wp="http://schemas.openxmlformats.org/drawingml/2006/wordprocessingDrawing" xmlns:w10="urn:schemas-microsoft-com:office:word" xmlns:w="http://schemas.openxmlformats.org/wordprocessingml/2006/main" xmlns:w14="http://schemas.microsoft.com/office/word/2010/wordml" xmlns:w15="http://schemas.microsoft.com/office/word/2012/wordml" xmlns:w16se="http://schemas.microsoft.com/office/word/2015/wordml/symex" xmlns:wpg="http://schemas.microsoft.com/office/word/2010/wordprocessingGroup" xmlns:wpi="http://schemas.microsoft.com/office/word/2010/wordprocessingInk" xmlns:wne="http://schemas.microsoft.com/office/word/2006/wordml" xmlns:wps="http://schemas.microsoft.com/office/word/2010/wordprocessingShape" mc:Ignorable="w14 w15 w16se wp14">
+<w:footnotes xmlns:wpc="http://schemas.microsoft.com/office/word/2010/wordprocessingCanvas" xmlns:cx="http://schemas.microsoft.com/office/drawing/2014/chartex" xmlns:cx1="http://schemas.microsoft.com/office/drawing/2015/9/8/chartex" xmlns:cx2="http://schemas.microsoft.com/office/drawing/2015/10/21/chartex" xmlns:mc="http://schemas.openxmlformats.org/markup-compatibility/2006" xmlns:o="urn:schemas-microsoft-com:office:office" xmlns:r="http://schemas.openxmlformats.org/officeDocument/2006/relationships" xmlns:m="http://schemas.openxmlformats.org/officeDocument/2006/math" xmlns:v="urn:schemas-microsoft-com:vml" xmlns:wp14="http://schemas.microsoft.com/office/word/2010/wordprocessingDrawing" xmlns:wp="http://schemas.openxmlformats.org/drawingml/2006/wordprocessingDrawing" xmlns:w10="urn:schemas-microsoft-com:office:word" xmlns:w="http://schemas.openxmlformats.org/wordprocessingml/2006/main" xmlns:w14="http://schemas.microsoft.com/office/word/2010/wordml" xmlns:w15="http://schemas.microsoft.com/office/word/2012/wordml" xmlns:w16se="http://schemas.microsoft.com/office/word/2015/wordml/symex" xmlns:wpg="http://schemas.microsoft.com/office/word/2010/wordprocessingGroup" xmlns:wpi="http://schemas.microsoft.com/office/word/2010/wordprocessingInk" xmlns:wne="http://schemas.microsoft.com/office/word/2006/wordml" xmlns:wps="http://schemas.microsoft.com/office/word/2010/wordprocessingShape" mc:Ignorable="w14 w15 w16se wp14">
   <w:footnote w:type="separator" w:id="-1">
     <w:p>
       <w:r>
@@ -11710,7 +11939,7 @@
 </file>
 
 <file path=word/header1.xml><?xml version="1.0" encoding="utf-8"?>
-<w:hdr xmlns:wpc="http://schemas.microsoft.com/office/word/2010/wordprocessingCanvas" xmlns:cx="http://schemas.microsoft.com/office/drawing/2014/chartex" xmlns:cx1="http://schemas.microsoft.com/office/drawing/2015/9/8/chartex" xmlns:mc="http://schemas.openxmlformats.org/markup-compatibility/2006" xmlns:o="urn:schemas-microsoft-com:office:office" xmlns:r="http://schemas.openxmlformats.org/officeDocument/2006/relationships" xmlns:m="http://schemas.openxmlformats.org/officeDocument/2006/math" xmlns:v="urn:schemas-microsoft-com:vml" xmlns:wp14="http://schemas.microsoft.com/office/word/2010/wordprocessingDrawing" xmlns:wp="http://schemas.openxmlformats.org/drawingml/2006/wordprocessingDrawing" xmlns:w10="urn:schemas-microsoft-com:office:word" xmlns:w="http://schemas.openxmlformats.org/wordprocessingml/2006/main" xmlns:w14="http://schemas.microsoft.com/office/word/2010/wordml" xmlns:w15="http://schemas.microsoft.com/office/word/2012/wordml" xmlns:w16se="http://schemas.microsoft.com/office/word/2015/wordml/symex" xmlns:wpg="http://schemas.microsoft.com/office/word/2010/wordprocessingGroup" xmlns:wpi="http://schemas.microsoft.com/office/word/2010/wordprocessingInk" xmlns:wne="http://schemas.microsoft.com/office/word/2006/wordml" xmlns:wps="http://schemas.microsoft.com/office/word/2010/wordprocessingShape" mc:Ignorable="w14 w15 w16se wp14">
+<w:hdr xmlns:wpc="http://schemas.microsoft.com/office/word/2010/wordprocessingCanvas" xmlns:cx="http://schemas.microsoft.com/office/drawing/2014/chartex" xmlns:cx1="http://schemas.microsoft.com/office/drawing/2015/9/8/chartex" xmlns:cx2="http://schemas.microsoft.com/office/drawing/2015/10/21/chartex" xmlns:mc="http://schemas.openxmlformats.org/markup-compatibility/2006" xmlns:o="urn:schemas-microsoft-com:office:office" xmlns:r="http://schemas.openxmlformats.org/officeDocument/2006/relationships" xmlns:m="http://schemas.openxmlformats.org/officeDocument/2006/math" xmlns:v="urn:schemas-microsoft-com:vml" xmlns:wp14="http://schemas.microsoft.com/office/word/2010/wordprocessingDrawing" xmlns:wp="http://schemas.openxmlformats.org/drawingml/2006/wordprocessingDrawing" xmlns:w10="urn:schemas-microsoft-com:office:word" xmlns:w="http://schemas.openxmlformats.org/wordprocessingml/2006/main" xmlns:w14="http://schemas.microsoft.com/office/word/2010/wordml" xmlns:w15="http://schemas.microsoft.com/office/word/2012/wordml" xmlns:w16se="http://schemas.microsoft.com/office/word/2015/wordml/symex" xmlns:wpg="http://schemas.microsoft.com/office/word/2010/wordprocessingGroup" xmlns:wpi="http://schemas.microsoft.com/office/word/2010/wordprocessingInk" xmlns:wne="http://schemas.microsoft.com/office/word/2006/wordml" xmlns:wps="http://schemas.microsoft.com/office/word/2010/wordprocessingShape" mc:Ignorable="w14 w15 w16se wp14">
   <w:p>
     <w:pPr>
       <w:pStyle w:val="Header"/>
@@ -11720,7 +11949,7 @@
 </file>
 
 <file path=word/header2.xml><?xml version="1.0" encoding="utf-8"?>
-<w:hdr xmlns:wpc="http://schemas.microsoft.com/office/word/2010/wordprocessingCanvas" xmlns:cx="http://schemas.microsoft.com/office/drawing/2014/chartex" xmlns:cx1="http://schemas.microsoft.com/office/drawing/2015/9/8/chartex" xmlns:mc="http://schemas.openxmlformats.org/markup-compatibility/2006" xmlns:o="urn:schemas-microsoft-com:office:office" xmlns:r="http://schemas.openxmlformats.org/officeDocument/2006/relationships" xmlns:m="http://schemas.openxmlformats.org/officeDocument/2006/math" xmlns:v="urn:schemas-microsoft-com:vml" xmlns:wp14="http://schemas.microsoft.com/office/word/2010/wordprocessingDrawing" xmlns:wp="http://schemas.openxmlformats.org/drawingml/2006/wordprocessingDrawing" xmlns:w10="urn:schemas-microsoft-com:office:word" xmlns:w="http://schemas.openxmlformats.org/wordprocessingml/2006/main" xmlns:w14="http://schemas.microsoft.com/office/word/2010/wordml" xmlns:w15="http://schemas.microsoft.com/office/word/2012/wordml" xmlns:w16se="http://schemas.microsoft.com/office/word/2015/wordml/symex" xmlns:wpg="http://schemas.microsoft.com/office/word/2010/wordprocessingGroup" xmlns:wpi="http://schemas.microsoft.com/office/word/2010/wordprocessingInk" xmlns:wne="http://schemas.microsoft.com/office/word/2006/wordml" xmlns:wps="http://schemas.microsoft.com/office/word/2010/wordprocessingShape" mc:Ignorable="w14 w15 w16se wp14">
+<w:hdr xmlns:wpc="http://schemas.microsoft.com/office/word/2010/wordprocessingCanvas" xmlns:cx="http://schemas.microsoft.com/office/drawing/2014/chartex" xmlns:cx1="http://schemas.microsoft.com/office/drawing/2015/9/8/chartex" xmlns:cx2="http://schemas.microsoft.com/office/drawing/2015/10/21/chartex" xmlns:mc="http://schemas.openxmlformats.org/markup-compatibility/2006" xmlns:o="urn:schemas-microsoft-com:office:office" xmlns:r="http://schemas.openxmlformats.org/officeDocument/2006/relationships" xmlns:m="http://schemas.openxmlformats.org/officeDocument/2006/math" xmlns:v="urn:schemas-microsoft-com:vml" xmlns:wp14="http://schemas.microsoft.com/office/word/2010/wordprocessingDrawing" xmlns:wp="http://schemas.openxmlformats.org/drawingml/2006/wordprocessingDrawing" xmlns:w10="urn:schemas-microsoft-com:office:word" xmlns:w="http://schemas.openxmlformats.org/wordprocessingml/2006/main" xmlns:w14="http://schemas.microsoft.com/office/word/2010/wordml" xmlns:w15="http://schemas.microsoft.com/office/word/2012/wordml" xmlns:w16se="http://schemas.microsoft.com/office/word/2015/wordml/symex" xmlns:wpg="http://schemas.microsoft.com/office/word/2010/wordprocessingGroup" xmlns:wpi="http://schemas.microsoft.com/office/word/2010/wordprocessingInk" xmlns:wne="http://schemas.microsoft.com/office/word/2006/wordml" xmlns:wps="http://schemas.microsoft.com/office/word/2010/wordprocessingShape" mc:Ignorable="w14 w15 w16se wp14">
   <w:p>
     <w:pPr>
       <w:pStyle w:val="Header"/>
@@ -11733,7 +11962,7 @@
 </file>
 
 <file path=word/numbering.xml><?xml version="1.0" encoding="utf-8"?>
-<w:numbering xmlns:wpc="http://schemas.microsoft.com/office/word/2010/wordprocessingCanvas" xmlns:cx="http://schemas.microsoft.com/office/drawing/2014/chartex" xmlns:cx1="http://schemas.microsoft.com/office/drawing/2015/9/8/chartex" xmlns:mc="http://schemas.openxmlformats.org/markup-compatibility/2006" xmlns:o="urn:schemas-microsoft-com:office:office" xmlns:r="http://schemas.openxmlformats.org/officeDocument/2006/relationships" xmlns:m="http://schemas.openxmlformats.org/officeDocument/2006/math" xmlns:v="urn:schemas-microsoft-com:vml" xmlns:wp14="http://schemas.microsoft.com/office/word/2010/wordprocessingDrawing" xmlns:wp="http://schemas.openxmlformats.org/drawingml/2006/wordprocessingDrawing" xmlns:w10="urn:schemas-microsoft-com:office:word" xmlns:w="http://schemas.openxmlformats.org/wordprocessingml/2006/main" xmlns:w14="http://schemas.microsoft.com/office/word/2010/wordml" xmlns:w15="http://schemas.microsoft.com/office/word/2012/wordml" xmlns:w16se="http://schemas.microsoft.com/office/word/2015/wordml/symex" xmlns:wpg="http://schemas.microsoft.com/office/word/2010/wordprocessingGroup" xmlns:wpi="http://schemas.microsoft.com/office/word/2010/wordprocessingInk" xmlns:wne="http://schemas.microsoft.com/office/word/2006/wordml" xmlns:wps="http://schemas.microsoft.com/office/word/2010/wordprocessingShape" mc:Ignorable="w14 w15 w16se wp14">
+<w:numbering xmlns:wpc="http://schemas.microsoft.com/office/word/2010/wordprocessingCanvas" xmlns:cx="http://schemas.microsoft.com/office/drawing/2014/chartex" xmlns:cx1="http://schemas.microsoft.com/office/drawing/2015/9/8/chartex" xmlns:cx2="http://schemas.microsoft.com/office/drawing/2015/10/21/chartex" xmlns:mc="http://schemas.openxmlformats.org/markup-compatibility/2006" xmlns:o="urn:schemas-microsoft-com:office:office" xmlns:r="http://schemas.openxmlformats.org/officeDocument/2006/relationships" xmlns:m="http://schemas.openxmlformats.org/officeDocument/2006/math" xmlns:v="urn:schemas-microsoft-com:vml" xmlns:wp14="http://schemas.microsoft.com/office/word/2010/wordprocessingDrawing" xmlns:wp="http://schemas.openxmlformats.org/drawingml/2006/wordprocessingDrawing" xmlns:w10="urn:schemas-microsoft-com:office:word" xmlns:w="http://schemas.openxmlformats.org/wordprocessingml/2006/main" xmlns:w14="http://schemas.microsoft.com/office/word/2010/wordml" xmlns:w15="http://schemas.microsoft.com/office/word/2012/wordml" xmlns:w16se="http://schemas.microsoft.com/office/word/2015/wordml/symex" xmlns:wpg="http://schemas.microsoft.com/office/word/2010/wordprocessingGroup" xmlns:wpi="http://schemas.microsoft.com/office/word/2010/wordprocessingInk" xmlns:wne="http://schemas.microsoft.com/office/word/2006/wordml" xmlns:wps="http://schemas.microsoft.com/office/word/2010/wordprocessingShape" mc:Ignorable="w14 w15 w16se wp14">
   <w:abstractNum w:abstractNumId="0" w15:restartNumberingAfterBreak="0">
     <w:nsid w:val="FFFFFF89"/>
     <w:multiLevelType w:val="singleLevel"/>
@@ -15675,6 +15904,92 @@
     </w:lvl>
   </w:abstractNum>
   <w:abstractNum w:abstractNumId="37" w15:restartNumberingAfterBreak="0">
+    <w:nsid w:val="7C2D1101"/>
+    <w:multiLevelType w:val="hybridMultilevel"/>
+    <w:tmpl w:val="D786D320"/>
+    <w:lvl w:ilvl="0" w:tplc="04020017">
+      <w:start w:val="1"/>
+      <w:numFmt w:val="lowerLetter"/>
+      <w:lvlText w:val="%1)"/>
+      <w:lvlJc w:val="left"/>
+      <w:pPr>
+        <w:ind w:left="1440" w:hanging="360"/>
+      </w:pPr>
+    </w:lvl>
+    <w:lvl w:ilvl="1" w:tplc="04020019" w:tentative="1">
+      <w:start w:val="1"/>
+      <w:numFmt w:val="lowerLetter"/>
+      <w:lvlText w:val="%2."/>
+      <w:lvlJc w:val="left"/>
+      <w:pPr>
+        <w:ind w:left="2160" w:hanging="360"/>
+      </w:pPr>
+    </w:lvl>
+    <w:lvl w:ilvl="2" w:tplc="0402001B" w:tentative="1">
+      <w:start w:val="1"/>
+      <w:numFmt w:val="lowerRoman"/>
+      <w:lvlText w:val="%3."/>
+      <w:lvlJc w:val="right"/>
+      <w:pPr>
+        <w:ind w:left="2880" w:hanging="180"/>
+      </w:pPr>
+    </w:lvl>
+    <w:lvl w:ilvl="3" w:tplc="0402000F" w:tentative="1">
+      <w:start w:val="1"/>
+      <w:numFmt w:val="decimal"/>
+      <w:lvlText w:val="%4."/>
+      <w:lvlJc w:val="left"/>
+      <w:pPr>
+        <w:ind w:left="3600" w:hanging="360"/>
+      </w:pPr>
+    </w:lvl>
+    <w:lvl w:ilvl="4" w:tplc="04020019" w:tentative="1">
+      <w:start w:val="1"/>
+      <w:numFmt w:val="lowerLetter"/>
+      <w:lvlText w:val="%5."/>
+      <w:lvlJc w:val="left"/>
+      <w:pPr>
+        <w:ind w:left="4320" w:hanging="360"/>
+      </w:pPr>
+    </w:lvl>
+    <w:lvl w:ilvl="5" w:tplc="0402001B" w:tentative="1">
+      <w:start w:val="1"/>
+      <w:numFmt w:val="lowerRoman"/>
+      <w:lvlText w:val="%6."/>
+      <w:lvlJc w:val="right"/>
+      <w:pPr>
+        <w:ind w:left="5040" w:hanging="180"/>
+      </w:pPr>
+    </w:lvl>
+    <w:lvl w:ilvl="6" w:tplc="0402000F" w:tentative="1">
+      <w:start w:val="1"/>
+      <w:numFmt w:val="decimal"/>
+      <w:lvlText w:val="%7."/>
+      <w:lvlJc w:val="left"/>
+      <w:pPr>
+        <w:ind w:left="5760" w:hanging="360"/>
+      </w:pPr>
+    </w:lvl>
+    <w:lvl w:ilvl="7" w:tplc="04020019" w:tentative="1">
+      <w:start w:val="1"/>
+      <w:numFmt w:val="lowerLetter"/>
+      <w:lvlText w:val="%8."/>
+      <w:lvlJc w:val="left"/>
+      <w:pPr>
+        <w:ind w:left="6480" w:hanging="360"/>
+      </w:pPr>
+    </w:lvl>
+    <w:lvl w:ilvl="8" w:tplc="0402001B" w:tentative="1">
+      <w:start w:val="1"/>
+      <w:numFmt w:val="lowerRoman"/>
+      <w:lvlText w:val="%9."/>
+      <w:lvlJc w:val="right"/>
+      <w:pPr>
+        <w:ind w:left="7200" w:hanging="180"/>
+      </w:pPr>
+    </w:lvl>
+  </w:abstractNum>
+  <w:abstractNum w:abstractNumId="38" w15:restartNumberingAfterBreak="0">
     <w:nsid w:val="7E751304"/>
     <w:multiLevelType w:val="hybridMultilevel"/>
     <w:tmpl w:val="54301AE2"/>
@@ -15889,7 +16204,7 @@
     <w:abstractNumId w:val="11"/>
   </w:num>
   <w:num w:numId="12">
-    <w:abstractNumId w:val="37"/>
+    <w:abstractNumId w:val="38"/>
   </w:num>
   <w:num w:numId="13">
     <w:abstractNumId w:val="32"/>
@@ -15993,6 +16308,9 @@
   <w:num w:numId="46">
     <w:abstractNumId w:val="25"/>
   </w:num>
+  <w:num w:numId="47">
+    <w:abstractNumId w:val="37"/>
+  </w:num>
 </w:numbering>
 </file>
 
@@ -16007,7 +16325,7 @@
     </w:rPrDefault>
     <w:pPrDefault/>
   </w:docDefaults>
-  <w:latentStyles w:defLockedState="0" w:defUIPriority="0" w:defSemiHidden="0" w:defUnhideWhenUsed="0" w:defQFormat="0" w:count="371">
+  <w:latentStyles w:defLockedState="0" w:defUIPriority="0" w:defSemiHidden="0" w:defUnhideWhenUsed="0" w:defQFormat="0" w:count="372">
     <w:lsdException w:name="Normal" w:qFormat="1"/>
     <w:lsdException w:name="heading 1" w:qFormat="1"/>
     <w:lsdException w:name="heading 2" w:qFormat="1"/>
@@ -16107,7 +16425,6 @@
     <w:lsdException w:name="HTML Sample" w:semiHidden="1" w:unhideWhenUsed="1"/>
     <w:lsdException w:name="HTML Typewriter" w:semiHidden="1" w:unhideWhenUsed="1"/>
     <w:lsdException w:name="HTML Variable" w:semiHidden="1" w:unhideWhenUsed="1"/>
-    <w:lsdException w:name="Normal Table" w:semiHidden="1" w:unhideWhenUsed="1"/>
     <w:lsdException w:name="annotation subject" w:semiHidden="1" w:unhideWhenUsed="1"/>
     <w:lsdException w:name="No List" w:semiHidden="1" w:unhideWhenUsed="1"/>
     <w:lsdException w:name="Outline List 1" w:semiHidden="1" w:unhideWhenUsed="1"/>
@@ -16154,9 +16471,7 @@
     <w:lsdException w:name="Table Subtle 2" w:semiHidden="1" w:unhideWhenUsed="1"/>
     <w:lsdException w:name="Table Web 1" w:semiHidden="1" w:unhideWhenUsed="1"/>
     <w:lsdException w:name="Table Web 2" w:semiHidden="1" w:unhideWhenUsed="1"/>
-    <w:lsdException w:name="Table Web 3" w:semiHidden="1" w:unhideWhenUsed="1"/>
     <w:lsdException w:name="Balloon Text" w:semiHidden="1" w:unhideWhenUsed="1"/>
-    <w:lsdException w:name="Table Theme" w:semiHidden="1" w:unhideWhenUsed="1"/>
     <w:lsdException w:name="Placeholder Text" w:semiHidden="1" w:uiPriority="99"/>
     <w:lsdException w:name="No Spacing" w:uiPriority="1" w:qFormat="1"/>
     <w:lsdException w:name="Light Shading" w:uiPriority="60"/>
@@ -16372,6 +16687,7 @@
     <w:lsdException w:name="List Table 5 Dark Accent 6" w:uiPriority="50"/>
     <w:lsdException w:name="List Table 6 Colorful Accent 6" w:uiPriority="51"/>
     <w:lsdException w:name="List Table 7 Colorful Accent 6" w:uiPriority="52"/>
+    <w:lsdException w:name="Mention" w:semiHidden="1" w:uiPriority="99" w:unhideWhenUsed="1"/>
   </w:latentStyles>
   <w:style w:type="paragraph" w:default="1" w:styleId="Normal">
     <w:name w:val="Normal"/>
@@ -17577,7 +17893,7 @@
 </file>
 
 <file path=customXml/itemProps1.xml><?xml version="1.0" encoding="utf-8"?>
-<ds:datastoreItem xmlns:ds="http://schemas.openxmlformats.org/officeDocument/2006/customXml" ds:itemID="{86D6B0BC-3F2F-4C64-95FA-C0415BF6905D}">
+<ds:datastoreItem xmlns:ds="http://schemas.openxmlformats.org/officeDocument/2006/customXml" ds:itemID="{F8110CC1-3039-44AC-8507-F442797C0C5F}">
   <ds:schemaRefs>
     <ds:schemaRef ds:uri="http://schemas.openxmlformats.org/officeDocument/2006/bibliography"/>
   </ds:schemaRefs>

</xml_diff>